<commit_message>
FWV 0.7.13: Core64c, Pico, implement core driver!
</commit_message>
<xml_diff>
--- a/Documentation/Core64 Quick Start Guide.docx
+++ b/Documentation/Core64 Quick Start Guide.docx
@@ -64,6 +64,10 @@
     <w:p>
       <w:pPr>
         <w:pStyle w:val="NormalWeb"/>
+        <w:numPr>
+          <w:ilvl w:val="0"/>
+          <w:numId w:val="4"/>
+        </w:numPr>
         <w:spacing w:before="0" w:beforeAutospacing="0" w:after="0" w:afterAutospacing="0"/>
         <w:rPr>
           <w:rFonts w:ascii="Calibri" w:hAnsi="Calibri" w:cs="Calibri"/>
@@ -78,6 +82,149 @@
           <w:szCs w:val="28"/>
         </w:rPr>
         <w:t>Magnetic Wand Stylus</w:t>
+      </w:r>
+    </w:p>
+    <w:p>
+      <w:pPr>
+        <w:pStyle w:val="NormalWeb"/>
+        <w:numPr>
+          <w:ilvl w:val="0"/>
+          <w:numId w:val="4"/>
+        </w:numPr>
+        <w:spacing w:before="0" w:beforeAutospacing="0" w:after="0" w:afterAutospacing="0"/>
+        <w:rPr>
+          <w:rFonts w:ascii="Calibri" w:hAnsi="Calibri" w:cs="Calibri"/>
+          <w:sz w:val="28"/>
+          <w:szCs w:val="28"/>
+        </w:rPr>
+      </w:pPr>
+      <w:r>
+        <w:rPr>
+          <w:rFonts w:ascii="Calibri" w:hAnsi="Calibri" w:cs="Calibri"/>
+          <w:sz w:val="28"/>
+          <w:szCs w:val="28"/>
+        </w:rPr>
+        <w:t>Core Memory Array and RGB LED Matrix (8x8)</w:t>
+      </w:r>
+    </w:p>
+    <w:p>
+      <w:pPr>
+        <w:pStyle w:val="NormalWeb"/>
+        <w:numPr>
+          <w:ilvl w:val="0"/>
+          <w:numId w:val="4"/>
+        </w:numPr>
+        <w:spacing w:before="0" w:beforeAutospacing="0" w:after="0" w:afterAutospacing="0"/>
+        <w:rPr>
+          <w:rFonts w:ascii="Calibri" w:hAnsi="Calibri" w:cs="Calibri"/>
+          <w:sz w:val="28"/>
+          <w:szCs w:val="28"/>
+        </w:rPr>
+      </w:pPr>
+      <w:r>
+        <w:rPr>
+          <w:rFonts w:ascii="Calibri" w:hAnsi="Calibri" w:cs="Calibri"/>
+          <w:sz w:val="28"/>
+          <w:szCs w:val="28"/>
+        </w:rPr>
+        <w:t xml:space="preserve">Magnetic </w:t>
+      </w:r>
+      <w:r>
+        <w:rPr>
+          <w:rFonts w:ascii="Calibri" w:hAnsi="Calibri" w:cs="Calibri"/>
+          <w:sz w:val="28"/>
+          <w:szCs w:val="28"/>
+        </w:rPr>
+        <w:t xml:space="preserve">hall sensor </w:t>
+      </w:r>
+      <w:r>
+        <w:rPr>
+          <w:rFonts w:ascii="Calibri" w:hAnsi="Calibri" w:cs="Calibri"/>
+          <w:sz w:val="28"/>
+          <w:szCs w:val="28"/>
+        </w:rPr>
+        <w:t>buttons</w:t>
+      </w:r>
+      <w:r>
+        <w:rPr>
+          <w:rFonts w:ascii="Calibri" w:hAnsi="Calibri" w:cs="Calibri"/>
+          <w:sz w:val="28"/>
+          <w:szCs w:val="28"/>
+        </w:rPr>
+        <w:t xml:space="preserve">: </w:t>
+      </w:r>
+      <w:r>
+        <w:rPr>
+          <w:rFonts w:ascii="Calibri" w:hAnsi="Calibri" w:cs="Calibri"/>
+          <w:sz w:val="28"/>
+          <w:szCs w:val="28"/>
+        </w:rPr>
+        <w:t>(M</w:t>
+      </w:r>
+      <w:proofErr w:type="gramStart"/>
+      <w:r>
+        <w:rPr>
+          <w:rFonts w:ascii="Calibri" w:hAnsi="Calibri" w:cs="Calibri"/>
+          <w:sz w:val="28"/>
+          <w:szCs w:val="28"/>
+        </w:rPr>
+        <w:t>)  (</w:t>
+      </w:r>
+      <w:proofErr w:type="gramEnd"/>
+      <w:r>
+        <w:rPr>
+          <w:rFonts w:ascii="Calibri" w:hAnsi="Calibri" w:cs="Calibri"/>
+          <w:sz w:val="28"/>
+          <w:szCs w:val="28"/>
+        </w:rPr>
+        <w:t>+)  (-)  (S)</w:t>
+      </w:r>
+      <w:r>
+        <w:rPr>
+          <w:rFonts w:ascii="Calibri" w:hAnsi="Calibri" w:cs="Calibri"/>
+          <w:sz w:val="28"/>
+          <w:szCs w:val="28"/>
+        </w:rPr>
+        <w:t xml:space="preserve"> </w:t>
+      </w:r>
+      <w:r>
+        <w:rPr>
+          <w:rFonts w:ascii="Calibri" w:hAnsi="Calibri" w:cs="Calibri"/>
+          <w:sz w:val="28"/>
+          <w:szCs w:val="28"/>
+        </w:rPr>
+        <w:t xml:space="preserve">are </w:t>
+      </w:r>
+      <w:r>
+        <w:rPr>
+          <w:rFonts w:ascii="Calibri" w:hAnsi="Calibri" w:cs="Calibri"/>
+          <w:sz w:val="28"/>
+          <w:szCs w:val="28"/>
+        </w:rPr>
+        <w:t>Mode, Increase, Decrease, Select</w:t>
+      </w:r>
+    </w:p>
+    <w:p>
+      <w:pPr>
+        <w:pStyle w:val="NormalWeb"/>
+        <w:numPr>
+          <w:ilvl w:val="0"/>
+          <w:numId w:val="4"/>
+        </w:numPr>
+        <w:spacing w:before="0" w:beforeAutospacing="0" w:after="0" w:afterAutospacing="0"/>
+        <w:rPr>
+          <w:rFonts w:ascii="Calibri" w:hAnsi="Calibri" w:cs="Calibri"/>
+          <w:sz w:val="28"/>
+          <w:szCs w:val="28"/>
+        </w:rPr>
+      </w:pPr>
+      <w:r>
+        <w:rPr>
+          <w:rFonts w:ascii="Calibri" w:hAnsi="Calibri" w:cs="Calibri"/>
+          <w:sz w:val="28"/>
+          <w:szCs w:val="28"/>
+        </w:rPr>
+        <w:t>Power Switch (Selects battery power or USB power, if connected)</w:t>
       </w:r>
     </w:p>
     <w:p>
@@ -90,14 +237,6 @@
           <w:szCs w:val="28"/>
         </w:rPr>
       </w:pPr>
-      <w:r>
-        <w:rPr>
-          <w:rFonts w:ascii="Calibri" w:hAnsi="Calibri" w:cs="Calibri"/>
-          <w:sz w:val="28"/>
-          <w:szCs w:val="28"/>
-        </w:rPr>
-        <w:t>Core Memory Array and RGB LED Matrix (8x8)</w:t>
-      </w:r>
     </w:p>
     <w:p>
       <w:pPr>
@@ -109,31 +248,37 @@
           <w:szCs w:val="28"/>
         </w:rPr>
       </w:pPr>
-      <w:proofErr w:type="gramStart"/>
-      <w:r>
-        <w:rPr>
-          <w:rFonts w:ascii="Calibri" w:hAnsi="Calibri" w:cs="Calibri"/>
-          <w:sz w:val="28"/>
-          <w:szCs w:val="28"/>
-        </w:rPr>
-        <w:t>(M)  (</w:t>
-      </w:r>
-      <w:proofErr w:type="gramEnd"/>
-      <w:r>
-        <w:rPr>
-          <w:rFonts w:ascii="Calibri" w:hAnsi="Calibri" w:cs="Calibri"/>
-          <w:sz w:val="28"/>
-          <w:szCs w:val="28"/>
-        </w:rPr>
-        <w:t>+)  (-)  (S)</w:t>
-      </w:r>
-      <w:r>
-        <w:rPr>
-          <w:rFonts w:ascii="Calibri" w:hAnsi="Calibri" w:cs="Calibri"/>
-          <w:sz w:val="28"/>
-          <w:szCs w:val="28"/>
-        </w:rPr>
-        <w:t xml:space="preserve"> </w:t>
+      <w:r>
+        <w:rPr>
+          <w:rFonts w:ascii="Calibri" w:hAnsi="Calibri" w:cs="Calibri"/>
+          <w:sz w:val="28"/>
+          <w:szCs w:val="28"/>
+        </w:rPr>
+        <w:t>Power on s</w:t>
+      </w:r>
+      <w:r>
+        <w:rPr>
+          <w:rFonts w:ascii="Calibri" w:hAnsi="Calibri" w:cs="Calibri"/>
+          <w:sz w:val="28"/>
+          <w:szCs w:val="28"/>
+        </w:rPr>
+        <w:t>tart</w:t>
+      </w:r>
+      <w:r>
+        <w:rPr>
+          <w:rFonts w:ascii="Calibri" w:hAnsi="Calibri" w:cs="Calibri"/>
+          <w:sz w:val="28"/>
+          <w:szCs w:val="28"/>
+        </w:rPr>
+        <w:t>s</w:t>
+      </w:r>
+      <w:r>
+        <w:rPr>
+          <w:rFonts w:ascii="Calibri" w:hAnsi="Calibri" w:cs="Calibri"/>
+          <w:sz w:val="28"/>
+          <w:szCs w:val="28"/>
+        </w:rPr>
+        <w:t xml:space="preserve"> in demo mode. Move through demo modes with (+) and (-) using the </w:t>
       </w:r>
       <w:r>
         <w:rPr>
@@ -149,15 +294,23 @@
           <w:sz w:val="28"/>
           <w:szCs w:val="28"/>
         </w:rPr>
-        <w:t>agnetic buttons</w:t>
-      </w:r>
-      <w:r>
-        <w:rPr>
-          <w:rFonts w:ascii="Calibri" w:hAnsi="Calibri" w:cs="Calibri"/>
-          <w:sz w:val="28"/>
-          <w:szCs w:val="28"/>
-        </w:rPr>
-        <w:t>. Mode, Increase, Decrease, Select</w:t>
+        <w:t xml:space="preserve">agnetic </w:t>
+      </w:r>
+      <w:r>
+        <w:rPr>
+          <w:rFonts w:ascii="Calibri" w:hAnsi="Calibri" w:cs="Calibri"/>
+          <w:sz w:val="28"/>
+          <w:szCs w:val="28"/>
+        </w:rPr>
+        <w:t>Wand S</w:t>
+      </w:r>
+      <w:r>
+        <w:rPr>
+          <w:rFonts w:ascii="Calibri" w:hAnsi="Calibri" w:cs="Calibri"/>
+          <w:sz w:val="28"/>
+          <w:szCs w:val="28"/>
+        </w:rPr>
+        <w:t>tylus.</w:t>
       </w:r>
     </w:p>
     <w:p>
@@ -176,63 +329,6 @@
           <w:sz w:val="28"/>
           <w:szCs w:val="28"/>
         </w:rPr>
-        <w:t>Power Switch (Selects battery power or USB power, if connected)</w:t>
-      </w:r>
-    </w:p>
-    <w:p>
-      <w:pPr>
-        <w:pStyle w:val="NormalWeb"/>
-        <w:spacing w:before="0" w:beforeAutospacing="0" w:after="0" w:afterAutospacing="0"/>
-        <w:rPr>
-          <w:rFonts w:ascii="Calibri" w:hAnsi="Calibri" w:cs="Calibri"/>
-          <w:sz w:val="28"/>
-          <w:szCs w:val="28"/>
-        </w:rPr>
-      </w:pPr>
-    </w:p>
-    <w:p>
-      <w:pPr>
-        <w:pStyle w:val="NormalWeb"/>
-        <w:spacing w:before="0" w:beforeAutospacing="0" w:after="0" w:afterAutospacing="0"/>
-        <w:rPr>
-          <w:rFonts w:ascii="Calibri" w:hAnsi="Calibri" w:cs="Calibri"/>
-          <w:sz w:val="28"/>
-          <w:szCs w:val="28"/>
-        </w:rPr>
-      </w:pPr>
-      <w:r>
-        <w:rPr>
-          <w:rFonts w:ascii="Calibri" w:hAnsi="Calibri" w:cs="Calibri"/>
-          <w:sz w:val="28"/>
-          <w:szCs w:val="28"/>
-        </w:rPr>
-        <w:t>S</w:t>
-      </w:r>
-      <w:r>
-        <w:rPr>
-          <w:rFonts w:ascii="Calibri" w:hAnsi="Calibri" w:cs="Calibri"/>
-          <w:sz w:val="28"/>
-          <w:szCs w:val="28"/>
-        </w:rPr>
-        <w:t>tart in demo mode, going through the available demo sequences.</w:t>
-      </w:r>
-    </w:p>
-    <w:p>
-      <w:pPr>
-        <w:pStyle w:val="NormalWeb"/>
-        <w:spacing w:before="0" w:beforeAutospacing="0" w:after="0" w:afterAutospacing="0"/>
-        <w:rPr>
-          <w:rFonts w:ascii="Calibri" w:hAnsi="Calibri" w:cs="Calibri"/>
-          <w:sz w:val="28"/>
-          <w:szCs w:val="28"/>
-        </w:rPr>
-      </w:pPr>
-      <w:r>
-        <w:rPr>
-          <w:rFonts w:ascii="Calibri" w:hAnsi="Calibri" w:cs="Calibri"/>
-          <w:sz w:val="28"/>
-          <w:szCs w:val="28"/>
-        </w:rPr>
         <w:t xml:space="preserve">Touch Menu (M) with the magnetic stylus to enter the </w:t>
       </w:r>
       <w:proofErr w:type="spellStart"/>
@@ -252,25 +348,6 @@
           <w:szCs w:val="28"/>
         </w:rPr>
         <w:t xml:space="preserve"> top level menu.</w:t>
-      </w:r>
-    </w:p>
-    <w:p>
-      <w:pPr>
-        <w:pStyle w:val="NormalWeb"/>
-        <w:spacing w:before="0" w:beforeAutospacing="0" w:after="0" w:afterAutospacing="0"/>
-        <w:rPr>
-          <w:rFonts w:ascii="Calibri" w:hAnsi="Calibri" w:cs="Calibri"/>
-          <w:sz w:val="28"/>
-          <w:szCs w:val="28"/>
-        </w:rPr>
-      </w:pPr>
-      <w:r>
-        <w:rPr>
-          <w:rFonts w:ascii="Calibri" w:hAnsi="Calibri" w:cs="Calibri"/>
-          <w:sz w:val="28"/>
-          <w:szCs w:val="28"/>
-        </w:rPr>
-        <w:t>Touch letter on LED Matrix to select sub-menus:</w:t>
       </w:r>
     </w:p>
     <w:p>
@@ -290,7 +367,7 @@
           <w:sz w:val="28"/>
           <w:szCs w:val="28"/>
         </w:rPr>
-        <w:t>d = Demos</w:t>
+        <w:t>Touch letter on LED Matrix to select sub-menus:</w:t>
       </w:r>
     </w:p>
     <w:p>
@@ -310,7 +387,7 @@
           <w:sz w:val="28"/>
           <w:szCs w:val="28"/>
         </w:rPr>
-        <w:t>G = Games</w:t>
+        <w:t>d = Demos (Scrolling text through core memory, row/col LEDs and color symbols without core detection)</w:t>
       </w:r>
     </w:p>
     <w:p>
@@ -330,7 +407,7 @@
           <w:sz w:val="28"/>
           <w:szCs w:val="28"/>
         </w:rPr>
-        <w:t>U = Utilities</w:t>
+        <w:t>G = Games (Snake)</w:t>
       </w:r>
     </w:p>
     <w:p>
@@ -350,7 +427,7 @@
           <w:sz w:val="28"/>
           <w:szCs w:val="28"/>
         </w:rPr>
-        <w:t>A = Applications</w:t>
+        <w:t>A = Applications (Monochrome drawing)</w:t>
       </w:r>
     </w:p>
     <w:p>
@@ -370,7 +447,7 @@
           <w:sz w:val="28"/>
           <w:szCs w:val="28"/>
         </w:rPr>
-        <w:t>S = Special</w:t>
+        <w:t>U = Utilities (Flux Detector)</w:t>
       </w:r>
     </w:p>
     <w:p>
@@ -390,227 +467,47 @@
           <w:sz w:val="28"/>
           <w:szCs w:val="28"/>
         </w:rPr>
-        <w:t>S = Settings</w:t>
-      </w:r>
-    </w:p>
-    <w:p>
-      <w:pPr>
-        <w:pStyle w:val="NormalWeb"/>
-        <w:spacing w:before="0" w:beforeAutospacing="0" w:after="0" w:afterAutospacing="0"/>
-        <w:rPr>
-          <w:rFonts w:ascii="Calibri" w:hAnsi="Calibri" w:cs="Calibri"/>
-          <w:sz w:val="28"/>
-          <w:szCs w:val="28"/>
-        </w:rPr>
-      </w:pPr>
-    </w:p>
-    <w:p>
-      <w:pPr>
-        <w:pStyle w:val="NormalWeb"/>
-        <w:spacing w:before="0" w:beforeAutospacing="0" w:after="0" w:afterAutospacing="0"/>
-        <w:rPr>
-          <w:rFonts w:ascii="Calibri" w:hAnsi="Calibri" w:cs="Calibri"/>
-          <w:sz w:val="28"/>
-          <w:szCs w:val="28"/>
-        </w:rPr>
-      </w:pPr>
-      <w:r>
-        <w:rPr>
-          <w:rFonts w:ascii="Calibri" w:hAnsi="Calibri" w:cs="Calibri"/>
-          <w:sz w:val="28"/>
-          <w:szCs w:val="28"/>
-        </w:rPr>
-        <w:t xml:space="preserve">In sub-menu, scroll through available choices with </w:t>
-      </w:r>
-      <w:r>
-        <w:rPr>
-          <w:rFonts w:ascii="Calibri" w:hAnsi="Calibri" w:cs="Calibri"/>
-          <w:sz w:val="28"/>
-          <w:szCs w:val="28"/>
-        </w:rPr>
-        <w:t>(</w:t>
-      </w:r>
-      <w:r>
-        <w:rPr>
-          <w:rFonts w:ascii="Calibri" w:hAnsi="Calibri" w:cs="Calibri"/>
-          <w:sz w:val="28"/>
-          <w:szCs w:val="28"/>
-        </w:rPr>
-        <w:t>+</w:t>
-      </w:r>
-      <w:r>
-        <w:rPr>
-          <w:rFonts w:ascii="Calibri" w:hAnsi="Calibri" w:cs="Calibri"/>
-          <w:sz w:val="28"/>
-          <w:szCs w:val="28"/>
-        </w:rPr>
-        <w:t>)</w:t>
-      </w:r>
-      <w:r>
-        <w:rPr>
-          <w:rFonts w:ascii="Calibri" w:hAnsi="Calibri" w:cs="Calibri"/>
-          <w:sz w:val="28"/>
-          <w:szCs w:val="28"/>
-        </w:rPr>
-        <w:t xml:space="preserve"> and </w:t>
-      </w:r>
-      <w:r>
-        <w:rPr>
-          <w:rFonts w:ascii="Calibri" w:hAnsi="Calibri" w:cs="Calibri"/>
-          <w:sz w:val="28"/>
-          <w:szCs w:val="28"/>
-        </w:rPr>
-        <w:t>(</w:t>
-      </w:r>
-      <w:r>
-        <w:rPr>
-          <w:rFonts w:ascii="Calibri" w:hAnsi="Calibri" w:cs="Calibri"/>
-          <w:sz w:val="28"/>
-          <w:szCs w:val="28"/>
-        </w:rPr>
-        <w:t>–</w:t>
-      </w:r>
-      <w:r>
-        <w:rPr>
-          <w:rFonts w:ascii="Calibri" w:hAnsi="Calibri" w:cs="Calibri"/>
-          <w:sz w:val="28"/>
-          <w:szCs w:val="28"/>
-        </w:rPr>
-        <w:t>)</w:t>
-      </w:r>
-      <w:r>
-        <w:rPr>
-          <w:rFonts w:ascii="Calibri" w:hAnsi="Calibri" w:cs="Calibri"/>
-          <w:sz w:val="28"/>
-          <w:szCs w:val="28"/>
-        </w:rPr>
-        <w:t xml:space="preserve"> magnetic buttons. Select the desire</w:t>
-      </w:r>
-      <w:r>
-        <w:rPr>
-          <w:rFonts w:ascii="Calibri" w:hAnsi="Calibri" w:cs="Calibri"/>
-          <w:sz w:val="28"/>
-          <w:szCs w:val="28"/>
-        </w:rPr>
-        <w:t>d mode</w:t>
-      </w:r>
-      <w:r>
-        <w:rPr>
-          <w:rFonts w:ascii="Calibri" w:hAnsi="Calibri" w:cs="Calibri"/>
-          <w:sz w:val="28"/>
-          <w:szCs w:val="28"/>
-        </w:rPr>
-        <w:t xml:space="preserve"> with </w:t>
-      </w:r>
-      <w:r>
-        <w:rPr>
-          <w:rFonts w:ascii="Calibri" w:hAnsi="Calibri" w:cs="Calibri"/>
-          <w:sz w:val="28"/>
-          <w:szCs w:val="28"/>
-        </w:rPr>
-        <w:t>(</w:t>
-      </w:r>
-      <w:r>
-        <w:rPr>
-          <w:rFonts w:ascii="Calibri" w:hAnsi="Calibri" w:cs="Calibri"/>
-          <w:sz w:val="28"/>
-          <w:szCs w:val="28"/>
-        </w:rPr>
-        <w:t>S</w:t>
-      </w:r>
-      <w:r>
-        <w:rPr>
-          <w:rFonts w:ascii="Calibri" w:hAnsi="Calibri" w:cs="Calibri"/>
-          <w:sz w:val="28"/>
-          <w:szCs w:val="28"/>
-        </w:rPr>
-        <w:t>)</w:t>
-      </w:r>
-      <w:r>
-        <w:rPr>
-          <w:rFonts w:ascii="Calibri" w:hAnsi="Calibri" w:cs="Calibri"/>
-          <w:sz w:val="28"/>
-          <w:szCs w:val="28"/>
-        </w:rPr>
-        <w:t xml:space="preserve"> magnetic button.</w:t>
-      </w:r>
-    </w:p>
-    <w:p>
-      <w:pPr>
-        <w:pStyle w:val="NormalWeb"/>
-        <w:spacing w:before="0" w:beforeAutospacing="0" w:after="0" w:afterAutospacing="0"/>
-        <w:rPr>
-          <w:rFonts w:ascii="Calibri" w:hAnsi="Calibri" w:cs="Calibri"/>
-          <w:sz w:val="28"/>
-          <w:szCs w:val="28"/>
-        </w:rPr>
-      </w:pPr>
-    </w:p>
-    <w:p>
-      <w:pPr>
-        <w:pStyle w:val="NormalWeb"/>
-        <w:spacing w:before="0" w:beforeAutospacing="0" w:after="0" w:afterAutospacing="0"/>
-        <w:rPr>
-          <w:rFonts w:ascii="Calibri" w:hAnsi="Calibri" w:cs="Calibri"/>
-          <w:sz w:val="28"/>
-          <w:szCs w:val="28"/>
-        </w:rPr>
-      </w:pPr>
-      <w:r>
-        <w:rPr>
-          <w:rFonts w:ascii="Calibri" w:hAnsi="Calibri" w:cs="Calibri"/>
-          <w:sz w:val="28"/>
-          <w:szCs w:val="28"/>
-        </w:rPr>
-        <w:t xml:space="preserve">After 30 seconds of no activity, </w:t>
-      </w:r>
-      <w:r>
-        <w:rPr>
-          <w:rFonts w:ascii="Calibri" w:hAnsi="Calibri" w:cs="Calibri"/>
-          <w:sz w:val="28"/>
-          <w:szCs w:val="28"/>
-        </w:rPr>
-        <w:t>mode</w:t>
-      </w:r>
-      <w:r>
-        <w:rPr>
-          <w:rFonts w:ascii="Calibri" w:hAnsi="Calibri" w:cs="Calibri"/>
-          <w:sz w:val="28"/>
-          <w:szCs w:val="28"/>
-        </w:rPr>
-        <w:t xml:space="preserve"> will return to the default demo mode loop.</w:t>
-      </w:r>
-    </w:p>
-    <w:p>
-      <w:pPr>
-        <w:pStyle w:val="NormalWeb"/>
-        <w:spacing w:before="0" w:beforeAutospacing="0" w:after="0" w:afterAutospacing="0"/>
-        <w:rPr>
-          <w:rFonts w:ascii="Calibri" w:hAnsi="Calibri" w:cs="Calibri"/>
-          <w:sz w:val="28"/>
-          <w:szCs w:val="28"/>
-        </w:rPr>
-      </w:pPr>
-    </w:p>
-    <w:p>
-      <w:pPr>
-        <w:pStyle w:val="NormalWeb"/>
-        <w:spacing w:before="0" w:beforeAutospacing="0" w:after="0" w:afterAutospacing="0"/>
-        <w:rPr>
-          <w:rFonts w:ascii="Calibri" w:hAnsi="Calibri" w:cs="Calibri"/>
-          <w:color w:val="D9D9D9" w:themeColor="background1" w:themeShade="D9"/>
-          <w:sz w:val="28"/>
-          <w:szCs w:val="28"/>
-        </w:rPr>
-      </w:pPr>
-      <w:r>
-        <w:rPr>
-          <w:rFonts w:ascii="Calibri" w:hAnsi="Calibri" w:cs="Calibri"/>
-          <w:color w:val="D9D9D9" w:themeColor="background1" w:themeShade="D9"/>
-          <w:sz w:val="28"/>
-          <w:szCs w:val="28"/>
-        </w:rPr>
-        <w:t>Power Saving</w:t>
+        <w:t>S = Special (Binary counting bits, Pixel sequence test,</w:t>
+      </w:r>
+      <w:r>
+        <w:rPr>
+          <w:rFonts w:ascii="Calibri" w:hAnsi="Calibri" w:cs="Calibri"/>
+          <w:sz w:val="28"/>
+          <w:szCs w:val="28"/>
+        </w:rPr>
+        <w:t xml:space="preserve"> EEPROM</w:t>
+      </w:r>
+      <w:r>
+        <w:rPr>
+          <w:rFonts w:ascii="Calibri" w:hAnsi="Calibri" w:cs="Calibri"/>
+          <w:sz w:val="28"/>
+          <w:szCs w:val="28"/>
+        </w:rPr>
+        <w:t xml:space="preserve"> </w:t>
+      </w:r>
+      <w:r>
+        <w:rPr>
+          <w:rFonts w:ascii="Calibri" w:hAnsi="Calibri" w:cs="Calibri"/>
+          <w:sz w:val="28"/>
+          <w:szCs w:val="28"/>
+        </w:rPr>
+        <w:t>test</w:t>
+      </w:r>
+      <w:r>
+        <w:rPr>
+          <w:rFonts w:ascii="Calibri" w:hAnsi="Calibri" w:cs="Calibri"/>
+          <w:sz w:val="28"/>
+          <w:szCs w:val="28"/>
+        </w:rPr>
+        <w:t>, rainbow color, toggle one bit, read/write one bit,</w:t>
+      </w:r>
+      <w:r>
+        <w:rPr>
+          <w:rFonts w:ascii="Calibri" w:hAnsi="Calibri" w:cs="Calibri"/>
+          <w:sz w:val="28"/>
+          <w:szCs w:val="28"/>
+        </w:rPr>
+        <w:t xml:space="preserve"> read/write all bits, test hall sensors)</w:t>
       </w:r>
     </w:p>
     <w:p>
@@ -620,6 +517,131 @@
         <w:ind w:left="720"/>
         <w:rPr>
           <w:rFonts w:ascii="Calibri" w:hAnsi="Calibri" w:cs="Calibri"/>
+          <w:sz w:val="28"/>
+          <w:szCs w:val="28"/>
+        </w:rPr>
+      </w:pPr>
+      <w:r>
+        <w:rPr>
+          <w:rFonts w:ascii="Calibri" w:hAnsi="Calibri" w:cs="Calibri"/>
+          <w:sz w:val="28"/>
+          <w:szCs w:val="28"/>
+        </w:rPr>
+        <w:t>S = Settings</w:t>
+      </w:r>
+      <w:r>
+        <w:rPr>
+          <w:rFonts w:ascii="Calibri" w:hAnsi="Calibri" w:cs="Calibri"/>
+          <w:sz w:val="28"/>
+          <w:szCs w:val="28"/>
+        </w:rPr>
+        <w:t xml:space="preserve"> (empty)</w:t>
+      </w:r>
+    </w:p>
+    <w:p>
+      <w:pPr>
+        <w:pStyle w:val="NormalWeb"/>
+        <w:spacing w:before="0" w:beforeAutospacing="0" w:after="0" w:afterAutospacing="0"/>
+        <w:rPr>
+          <w:rFonts w:ascii="Calibri" w:hAnsi="Calibri" w:cs="Calibri"/>
+          <w:sz w:val="28"/>
+          <w:szCs w:val="28"/>
+        </w:rPr>
+      </w:pPr>
+    </w:p>
+    <w:p>
+      <w:pPr>
+        <w:pStyle w:val="NormalWeb"/>
+        <w:spacing w:before="0" w:beforeAutospacing="0" w:after="0" w:afterAutospacing="0"/>
+        <w:rPr>
+          <w:rFonts w:ascii="Calibri" w:hAnsi="Calibri" w:cs="Calibri"/>
+          <w:sz w:val="28"/>
+          <w:szCs w:val="28"/>
+        </w:rPr>
+      </w:pPr>
+      <w:r>
+        <w:rPr>
+          <w:rFonts w:ascii="Calibri" w:hAnsi="Calibri" w:cs="Calibri"/>
+          <w:sz w:val="28"/>
+          <w:szCs w:val="28"/>
+        </w:rPr>
+        <w:t xml:space="preserve">In </w:t>
+      </w:r>
+      <w:r>
+        <w:rPr>
+          <w:rFonts w:ascii="Calibri" w:hAnsi="Calibri" w:cs="Calibri"/>
+          <w:sz w:val="28"/>
+          <w:szCs w:val="28"/>
+        </w:rPr>
+        <w:t xml:space="preserve">the </w:t>
+      </w:r>
+      <w:r>
+        <w:rPr>
+          <w:rFonts w:ascii="Calibri" w:hAnsi="Calibri" w:cs="Calibri"/>
+          <w:sz w:val="28"/>
+          <w:szCs w:val="28"/>
+        </w:rPr>
+        <w:t>sub-menu, scroll through available choices with (+) and (–) magnetic buttons. Select the desired mode with (S) magnetic button.</w:t>
+      </w:r>
+    </w:p>
+    <w:p>
+      <w:pPr>
+        <w:pStyle w:val="NormalWeb"/>
+        <w:spacing w:before="0" w:beforeAutospacing="0" w:after="0" w:afterAutospacing="0"/>
+        <w:rPr>
+          <w:rFonts w:ascii="Calibri" w:hAnsi="Calibri" w:cs="Calibri"/>
+          <w:sz w:val="28"/>
+          <w:szCs w:val="28"/>
+        </w:rPr>
+      </w:pPr>
+    </w:p>
+    <w:p>
+      <w:pPr>
+        <w:pStyle w:val="NormalWeb"/>
+        <w:spacing w:before="0" w:beforeAutospacing="0" w:after="0" w:afterAutospacing="0"/>
+        <w:rPr>
+          <w:rFonts w:ascii="Calibri" w:hAnsi="Calibri" w:cs="Calibri"/>
+          <w:sz w:val="28"/>
+          <w:szCs w:val="28"/>
+        </w:rPr>
+      </w:pPr>
+      <w:r>
+        <w:rPr>
+          <w:rFonts w:ascii="Calibri" w:hAnsi="Calibri" w:cs="Calibri"/>
+          <w:sz w:val="28"/>
+          <w:szCs w:val="28"/>
+        </w:rPr>
+        <w:t>After 30 seconds of no activity, mode will return to the default demo mode.</w:t>
+      </w:r>
+    </w:p>
+    <w:p>
+      <w:pPr>
+        <w:pStyle w:val="NormalWeb"/>
+        <w:spacing w:before="0" w:beforeAutospacing="0" w:after="0" w:afterAutospacing="0"/>
+        <w:rPr>
+          <w:rFonts w:ascii="Calibri" w:hAnsi="Calibri" w:cs="Calibri"/>
+          <w:color w:val="D9D9D9" w:themeColor="background1" w:themeShade="D9"/>
+          <w:sz w:val="28"/>
+          <w:szCs w:val="28"/>
+        </w:rPr>
+      </w:pPr>
+      <w:r>
+        <w:rPr>
+          <w:rFonts w:ascii="Calibri" w:hAnsi="Calibri" w:cs="Calibri"/>
+          <w:color w:val="D9D9D9" w:themeColor="background1" w:themeShade="D9"/>
+          <w:sz w:val="28"/>
+          <w:szCs w:val="28"/>
+        </w:rPr>
+        <w:t>Power Saving</w:t>
+      </w:r>
+    </w:p>
+    <w:p>
+      <w:pPr>
+        <w:pStyle w:val="NormalWeb"/>
+        <w:spacing w:before="0" w:beforeAutospacing="0" w:after="0" w:afterAutospacing="0"/>
+        <w:ind w:left="720"/>
+        <w:rPr>
+          <w:rFonts w:ascii="Calibri" w:hAnsi="Calibri" w:cs="Calibri"/>
           <w:color w:val="D9D9D9" w:themeColor="background1" w:themeShade="D9"/>
           <w:sz w:val="28"/>
           <w:szCs w:val="28"/>
@@ -666,28 +688,28 @@
       <w:pPr>
         <w:ind w:left="720"/>
         <w:rPr>
+          <w:rFonts w:ascii="Calibri" w:hAnsi="Calibri" w:cs="Calibri"/>
+          <w:color w:val="D9D9D9" w:themeColor="background1" w:themeShade="D9"/>
+          <w:sz w:val="28"/>
+          <w:szCs w:val="28"/>
+        </w:rPr>
+      </w:pPr>
+      <w:r>
+        <w:rPr>
+          <w:rFonts w:ascii="Calibri" w:hAnsi="Calibri" w:cs="Calibri"/>
+          <w:color w:val="D9D9D9" w:themeColor="background1" w:themeShade="D9"/>
+          <w:sz w:val="28"/>
+          <w:szCs w:val="28"/>
+        </w:rPr>
+        <w:t>After 1 hour of no activity, all displays will be turned off to save power. Re-enable with a touch of (M).</w:t>
+      </w:r>
+    </w:p>
+    <w:p>
+      <w:pPr>
+        <w:rPr>
           <w:rFonts w:ascii="Tahoma" w:hAnsi="Tahoma" w:cs="Tahoma"/>
-          <w:color w:val="D9D9D9" w:themeColor="background1" w:themeShade="D9"/>
-        </w:rPr>
-      </w:pPr>
-      <w:r>
-        <w:rPr>
-          <w:rFonts w:ascii="Calibri" w:hAnsi="Calibri" w:cs="Calibri"/>
-          <w:color w:val="D9D9D9" w:themeColor="background1" w:themeShade="D9"/>
-          <w:sz w:val="28"/>
-          <w:szCs w:val="28"/>
-        </w:rPr>
-        <w:t xml:space="preserve">After 1 hour of no activity, all displays will be turned off to save power. </w:t>
-      </w:r>
-      <w:r>
-        <w:rPr>
-          <w:rFonts w:ascii="Calibri" w:hAnsi="Calibri" w:cs="Calibri"/>
-          <w:color w:val="D9D9D9" w:themeColor="background1" w:themeShade="D9"/>
-          <w:sz w:val="28"/>
-          <w:szCs w:val="28"/>
-        </w:rPr>
-        <w:t>Re-enable with a touch of (M).</w:t>
-      </w:r>
+        </w:rPr>
+      </w:pPr>
     </w:p>
     <w:sectPr>
       <w:footerReference w:type="even" r:id="rId7"/>
@@ -866,7 +888,10 @@
       <w:t xml:space="preserve">    </w:t>
     </w:r>
     <w:r>
-      <w:t xml:space="preserve">   Version </w:t>
+      <w:t xml:space="preserve">   </w:t>
+    </w:r>
+    <w:r>
+      <w:t xml:space="preserve">Hardware V0.5 &amp; </w:t>
     </w:r>
     <w:r>
       <w:t xml:space="preserve">0.6  </w:t>
@@ -1218,6 +1243,119 @@
       </w:pPr>
     </w:lvl>
   </w:abstractNum>
+  <w:abstractNum w:abstractNumId="3" w15:restartNumberingAfterBreak="0">
+    <w:nsid w:val="48F82292"/>
+    <w:multiLevelType w:val="hybridMultilevel"/>
+    <w:tmpl w:val="DAE62C4A"/>
+    <w:lvl w:ilvl="0" w:tplc="04090001">
+      <w:start w:val="1"/>
+      <w:numFmt w:val="bullet"/>
+      <w:lvlText w:val=""/>
+      <w:lvlJc w:val="left"/>
+      <w:pPr>
+        <w:ind w:left="720" w:hanging="360"/>
+      </w:pPr>
+      <w:rPr>
+        <w:rFonts w:ascii="Symbol" w:hAnsi="Symbol" w:hint="default"/>
+      </w:rPr>
+    </w:lvl>
+    <w:lvl w:ilvl="1" w:tplc="04090003" w:tentative="1">
+      <w:start w:val="1"/>
+      <w:numFmt w:val="bullet"/>
+      <w:lvlText w:val="o"/>
+      <w:lvlJc w:val="left"/>
+      <w:pPr>
+        <w:ind w:left="1440" w:hanging="360"/>
+      </w:pPr>
+      <w:rPr>
+        <w:rFonts w:ascii="Courier New" w:hAnsi="Courier New" w:cs="Courier New" w:hint="default"/>
+      </w:rPr>
+    </w:lvl>
+    <w:lvl w:ilvl="2" w:tplc="04090005" w:tentative="1">
+      <w:start w:val="1"/>
+      <w:numFmt w:val="bullet"/>
+      <w:lvlText w:val=""/>
+      <w:lvlJc w:val="left"/>
+      <w:pPr>
+        <w:ind w:left="2160" w:hanging="360"/>
+      </w:pPr>
+      <w:rPr>
+        <w:rFonts w:ascii="Wingdings" w:hAnsi="Wingdings" w:hint="default"/>
+      </w:rPr>
+    </w:lvl>
+    <w:lvl w:ilvl="3" w:tplc="04090001" w:tentative="1">
+      <w:start w:val="1"/>
+      <w:numFmt w:val="bullet"/>
+      <w:lvlText w:val=""/>
+      <w:lvlJc w:val="left"/>
+      <w:pPr>
+        <w:ind w:left="2880" w:hanging="360"/>
+      </w:pPr>
+      <w:rPr>
+        <w:rFonts w:ascii="Symbol" w:hAnsi="Symbol" w:hint="default"/>
+      </w:rPr>
+    </w:lvl>
+    <w:lvl w:ilvl="4" w:tplc="04090003" w:tentative="1">
+      <w:start w:val="1"/>
+      <w:numFmt w:val="bullet"/>
+      <w:lvlText w:val="o"/>
+      <w:lvlJc w:val="left"/>
+      <w:pPr>
+        <w:ind w:left="3600" w:hanging="360"/>
+      </w:pPr>
+      <w:rPr>
+        <w:rFonts w:ascii="Courier New" w:hAnsi="Courier New" w:cs="Courier New" w:hint="default"/>
+      </w:rPr>
+    </w:lvl>
+    <w:lvl w:ilvl="5" w:tplc="04090005" w:tentative="1">
+      <w:start w:val="1"/>
+      <w:numFmt w:val="bullet"/>
+      <w:lvlText w:val=""/>
+      <w:lvlJc w:val="left"/>
+      <w:pPr>
+        <w:ind w:left="4320" w:hanging="360"/>
+      </w:pPr>
+      <w:rPr>
+        <w:rFonts w:ascii="Wingdings" w:hAnsi="Wingdings" w:hint="default"/>
+      </w:rPr>
+    </w:lvl>
+    <w:lvl w:ilvl="6" w:tplc="04090001" w:tentative="1">
+      <w:start w:val="1"/>
+      <w:numFmt w:val="bullet"/>
+      <w:lvlText w:val=""/>
+      <w:lvlJc w:val="left"/>
+      <w:pPr>
+        <w:ind w:left="5040" w:hanging="360"/>
+      </w:pPr>
+      <w:rPr>
+        <w:rFonts w:ascii="Symbol" w:hAnsi="Symbol" w:hint="default"/>
+      </w:rPr>
+    </w:lvl>
+    <w:lvl w:ilvl="7" w:tplc="04090003" w:tentative="1">
+      <w:start w:val="1"/>
+      <w:numFmt w:val="bullet"/>
+      <w:lvlText w:val="o"/>
+      <w:lvlJc w:val="left"/>
+      <w:pPr>
+        <w:ind w:left="5760" w:hanging="360"/>
+      </w:pPr>
+      <w:rPr>
+        <w:rFonts w:ascii="Courier New" w:hAnsi="Courier New" w:cs="Courier New" w:hint="default"/>
+      </w:rPr>
+    </w:lvl>
+    <w:lvl w:ilvl="8" w:tplc="04090005" w:tentative="1">
+      <w:start w:val="1"/>
+      <w:numFmt w:val="bullet"/>
+      <w:lvlText w:val=""/>
+      <w:lvlJc w:val="left"/>
+      <w:pPr>
+        <w:ind w:left="6480" w:hanging="360"/>
+      </w:pPr>
+      <w:rPr>
+        <w:rFonts w:ascii="Wingdings" w:hAnsi="Wingdings" w:hint="default"/>
+      </w:rPr>
+    </w:lvl>
+  </w:abstractNum>
   <w:num w:numId="1">
     <w:abstractNumId w:val="2"/>
   </w:num>
@@ -1226,6 +1364,9 @@
   </w:num>
   <w:num w:numId="3">
     <w:abstractNumId w:val="1"/>
+  </w:num>
+  <w:num w:numId="4">
+    <w:abstractNumId w:val="3"/>
   </w:num>
 </w:numbering>
 </file>

</xml_diff>

<commit_message>
FWV 0.7.14: Add thanks, automatic looping of demo modes, move snake game symbols to their own array, revise menu time-outs.
</commit_message>
<xml_diff>
--- a/Documentation/Core64 Quick Start Guide.docx
+++ b/Documentation/Core64 Quick Start Guide.docx
@@ -38,17 +38,6 @@
         </w:rPr>
         <w:t>Quick Start Guide</w:t>
       </w:r>
-    </w:p>
-    <w:p>
-      <w:pPr>
-        <w:pStyle w:val="NormalWeb"/>
-        <w:spacing w:before="0" w:beforeAutospacing="0" w:after="0" w:afterAutospacing="0"/>
-        <w:rPr>
-          <w:rFonts w:ascii="Calibri" w:hAnsi="Calibri" w:cs="Calibri"/>
-          <w:sz w:val="28"/>
-          <w:szCs w:val="28"/>
-        </w:rPr>
-      </w:pPr>
     </w:p>
     <w:p>
       <w:pPr>
@@ -71,17 +60,17 @@
         <w:spacing w:before="0" w:beforeAutospacing="0" w:after="0" w:afterAutospacing="0"/>
         <w:rPr>
           <w:rFonts w:ascii="Calibri" w:hAnsi="Calibri" w:cs="Calibri"/>
-          <w:sz w:val="28"/>
-          <w:szCs w:val="28"/>
-        </w:rPr>
-      </w:pPr>
-      <w:r>
-        <w:rPr>
-          <w:rFonts w:ascii="Calibri" w:hAnsi="Calibri" w:cs="Calibri"/>
-          <w:sz w:val="28"/>
-          <w:szCs w:val="28"/>
-        </w:rPr>
-        <w:t>Magnetic Wand Stylus</w:t>
+          <w:sz w:val="20"/>
+          <w:szCs w:val="20"/>
+        </w:rPr>
+      </w:pPr>
+      <w:r>
+        <w:rPr>
+          <w:rFonts w:ascii="Calibri" w:hAnsi="Calibri" w:cs="Calibri"/>
+          <w:sz w:val="20"/>
+          <w:szCs w:val="20"/>
+        </w:rPr>
+        <w:t>Power Switch (Selects battery power or USB power, if connected)</w:t>
       </w:r>
     </w:p>
     <w:p>
@@ -94,17 +83,33 @@
         <w:spacing w:before="0" w:beforeAutospacing="0" w:after="0" w:afterAutospacing="0"/>
         <w:rPr>
           <w:rFonts w:ascii="Calibri" w:hAnsi="Calibri" w:cs="Calibri"/>
-          <w:sz w:val="28"/>
-          <w:szCs w:val="28"/>
-        </w:rPr>
-      </w:pPr>
-      <w:r>
-        <w:rPr>
-          <w:rFonts w:ascii="Calibri" w:hAnsi="Calibri" w:cs="Calibri"/>
-          <w:sz w:val="28"/>
-          <w:szCs w:val="28"/>
-        </w:rPr>
-        <w:t>Core Memory Array and RGB LED Matrix (8x8)</w:t>
+          <w:sz w:val="20"/>
+          <w:szCs w:val="20"/>
+        </w:rPr>
+      </w:pPr>
+      <w:r>
+        <w:rPr>
+          <w:rFonts w:ascii="Calibri" w:hAnsi="Calibri" w:cs="Calibri"/>
+          <w:sz w:val="20"/>
+          <w:szCs w:val="20"/>
+        </w:rPr>
+        <w:t>Magnetic Stylus</w:t>
+      </w:r>
+      <w:r>
+        <w:rPr>
+          <w:rFonts w:ascii="Calibri" w:hAnsi="Calibri" w:cs="Calibri"/>
+          <w:sz w:val="20"/>
+          <w:szCs w:val="20"/>
+        </w:rPr>
+        <w:t xml:space="preserve"> </w:t>
+      </w:r>
+      <w:r>
+        <w:rPr>
+          <w:rFonts w:ascii="Calibri" w:hAnsi="Calibri" w:cs="Calibri"/>
+          <w:sz w:val="20"/>
+          <w:szCs w:val="20"/>
+        </w:rPr>
+        <w:t>(used for all interaction with Core Memory Matrix and Soft Buttons)</w:t>
       </w:r>
     </w:p>
     <w:p>
@@ -117,91 +122,49 @@
         <w:spacing w:before="0" w:beforeAutospacing="0" w:after="0" w:afterAutospacing="0"/>
         <w:rPr>
           <w:rFonts w:ascii="Calibri" w:hAnsi="Calibri" w:cs="Calibri"/>
-          <w:sz w:val="28"/>
-          <w:szCs w:val="28"/>
-        </w:rPr>
-      </w:pPr>
-      <w:r>
-        <w:rPr>
-          <w:rFonts w:ascii="Calibri" w:hAnsi="Calibri" w:cs="Calibri"/>
-          <w:sz w:val="28"/>
-          <w:szCs w:val="28"/>
-        </w:rPr>
-        <w:t xml:space="preserve">Magnetic </w:t>
-      </w:r>
-      <w:r>
-        <w:rPr>
-          <w:rFonts w:ascii="Calibri" w:hAnsi="Calibri" w:cs="Calibri"/>
-          <w:sz w:val="28"/>
-          <w:szCs w:val="28"/>
-        </w:rPr>
-        <w:t xml:space="preserve">hall sensor </w:t>
-      </w:r>
-      <w:r>
-        <w:rPr>
-          <w:rFonts w:ascii="Calibri" w:hAnsi="Calibri" w:cs="Calibri"/>
-          <w:sz w:val="28"/>
-          <w:szCs w:val="28"/>
-        </w:rPr>
-        <w:t>buttons</w:t>
-      </w:r>
-      <w:r>
-        <w:rPr>
-          <w:rFonts w:ascii="Calibri" w:hAnsi="Calibri" w:cs="Calibri"/>
-          <w:sz w:val="28"/>
-          <w:szCs w:val="28"/>
-        </w:rPr>
-        <w:t xml:space="preserve">: </w:t>
-      </w:r>
-      <w:r>
-        <w:rPr>
-          <w:rFonts w:ascii="Calibri" w:hAnsi="Calibri" w:cs="Calibri"/>
-          <w:sz w:val="28"/>
-          <w:szCs w:val="28"/>
-        </w:rPr>
-        <w:t>(M</w:t>
-      </w:r>
-      <w:proofErr w:type="gramStart"/>
-      <w:r>
-        <w:rPr>
-          <w:rFonts w:ascii="Calibri" w:hAnsi="Calibri" w:cs="Calibri"/>
-          <w:sz w:val="28"/>
-          <w:szCs w:val="28"/>
-        </w:rPr>
-        <w:t>)  (</w:t>
-      </w:r>
-      <w:proofErr w:type="gramEnd"/>
-      <w:r>
-        <w:rPr>
-          <w:rFonts w:ascii="Calibri" w:hAnsi="Calibri" w:cs="Calibri"/>
-          <w:sz w:val="28"/>
-          <w:szCs w:val="28"/>
-        </w:rPr>
-        <w:t>+)  (-)  (S)</w:t>
-      </w:r>
-      <w:r>
-        <w:rPr>
-          <w:rFonts w:ascii="Calibri" w:hAnsi="Calibri" w:cs="Calibri"/>
-          <w:sz w:val="28"/>
-          <w:szCs w:val="28"/>
-        </w:rPr>
-        <w:t xml:space="preserve"> </w:t>
-      </w:r>
-      <w:r>
-        <w:rPr>
-          <w:rFonts w:ascii="Calibri" w:hAnsi="Calibri" w:cs="Calibri"/>
-          <w:sz w:val="28"/>
-          <w:szCs w:val="28"/>
-        </w:rPr>
-        <w:t xml:space="preserve">are </w:t>
-      </w:r>
-      <w:r>
-        <w:rPr>
-          <w:rFonts w:ascii="Calibri" w:hAnsi="Calibri" w:cs="Calibri"/>
-          <w:sz w:val="28"/>
-          <w:szCs w:val="28"/>
-        </w:rPr>
-        <w:t>Mode, Increase, Decrease, Select</w:t>
+          <w:sz w:val="20"/>
+          <w:szCs w:val="20"/>
+        </w:rPr>
+      </w:pPr>
+      <w:r>
+        <w:rPr>
+          <w:rFonts w:ascii="Calibri" w:hAnsi="Calibri" w:cs="Calibri"/>
+          <w:sz w:val="20"/>
+          <w:szCs w:val="20"/>
+        </w:rPr>
+        <w:t xml:space="preserve">8x8 </w:t>
+      </w:r>
+      <w:r>
+        <w:rPr>
+          <w:rFonts w:ascii="Calibri" w:hAnsi="Calibri" w:cs="Calibri"/>
+          <w:sz w:val="20"/>
+          <w:szCs w:val="20"/>
+        </w:rPr>
+        <w:t>Core Memory Array</w:t>
+      </w:r>
+      <w:r>
+        <w:rPr>
+          <w:rFonts w:ascii="Calibri" w:hAnsi="Calibri" w:cs="Calibri"/>
+          <w:sz w:val="20"/>
+          <w:szCs w:val="20"/>
+        </w:rPr>
+        <w:t xml:space="preserve"> (top layer)</w:t>
+      </w:r>
+      <w:r>
+        <w:rPr>
+          <w:rFonts w:ascii="Calibri" w:hAnsi="Calibri" w:cs="Calibri"/>
+          <w:sz w:val="20"/>
+          <w:szCs w:val="20"/>
+        </w:rPr>
+        <w:t xml:space="preserve"> and RGB LED Matrix (</w:t>
+      </w:r>
+      <w:r>
+        <w:rPr>
+          <w:rFonts w:ascii="Calibri" w:hAnsi="Calibri" w:cs="Calibri"/>
+          <w:sz w:val="20"/>
+          <w:szCs w:val="20"/>
+        </w:rPr>
+        <w:t>bottom layer)</w:t>
       </w:r>
     </w:p>
     <w:p>
@@ -214,17 +177,67 @@
         <w:spacing w:before="0" w:beforeAutospacing="0" w:after="0" w:afterAutospacing="0"/>
         <w:rPr>
           <w:rFonts w:ascii="Calibri" w:hAnsi="Calibri" w:cs="Calibri"/>
-          <w:sz w:val="28"/>
-          <w:szCs w:val="28"/>
-        </w:rPr>
-      </w:pPr>
-      <w:r>
-        <w:rPr>
-          <w:rFonts w:ascii="Calibri" w:hAnsi="Calibri" w:cs="Calibri"/>
-          <w:sz w:val="28"/>
-          <w:szCs w:val="28"/>
-        </w:rPr>
-        <w:t>Power Switch (Selects battery power or USB power, if connected)</w:t>
+          <w:sz w:val="20"/>
+          <w:szCs w:val="20"/>
+        </w:rPr>
+      </w:pPr>
+      <w:r>
+        <w:rPr>
+          <w:rFonts w:ascii="Calibri" w:hAnsi="Calibri" w:cs="Calibri"/>
+          <w:sz w:val="20"/>
+          <w:szCs w:val="20"/>
+        </w:rPr>
+        <w:t xml:space="preserve">Magnetic hall sensor buttons: </w:t>
+      </w:r>
+      <w:r>
+        <w:rPr>
+          <w:rFonts w:ascii="Calibri" w:hAnsi="Calibri" w:cs="Calibri"/>
+          <w:sz w:val="20"/>
+          <w:szCs w:val="20"/>
+        </w:rPr>
+        <w:t>(M</w:t>
+      </w:r>
+      <w:proofErr w:type="gramStart"/>
+      <w:r>
+        <w:rPr>
+          <w:rFonts w:ascii="Calibri" w:hAnsi="Calibri" w:cs="Calibri"/>
+          <w:sz w:val="20"/>
+          <w:szCs w:val="20"/>
+        </w:rPr>
+        <w:t>)  (</w:t>
+      </w:r>
+      <w:proofErr w:type="gramEnd"/>
+      <w:r>
+        <w:rPr>
+          <w:rFonts w:ascii="Calibri" w:hAnsi="Calibri" w:cs="Calibri"/>
+          <w:sz w:val="20"/>
+          <w:szCs w:val="20"/>
+        </w:rPr>
+        <w:t>+)  (-)  (S)</w:t>
+      </w:r>
+      <w:r>
+        <w:rPr>
+          <w:rFonts w:ascii="Calibri" w:hAnsi="Calibri" w:cs="Calibri"/>
+          <w:sz w:val="20"/>
+          <w:szCs w:val="20"/>
+        </w:rPr>
+        <w:t xml:space="preserve"> </w:t>
+      </w:r>
+      <w:r>
+        <w:rPr>
+          <w:rFonts w:ascii="Calibri" w:hAnsi="Calibri" w:cs="Calibri"/>
+          <w:sz w:val="20"/>
+          <w:szCs w:val="20"/>
+        </w:rPr>
+        <w:t xml:space="preserve">are </w:t>
+      </w:r>
+      <w:r>
+        <w:rPr>
+          <w:rFonts w:ascii="Calibri" w:hAnsi="Calibri" w:cs="Calibri"/>
+          <w:sz w:val="20"/>
+          <w:szCs w:val="20"/>
+        </w:rPr>
+        <w:t>Mode, Increase, Decrease, Select</w:t>
       </w:r>
     </w:p>
     <w:p>
@@ -254,7 +267,23 @@
           <w:sz w:val="28"/>
           <w:szCs w:val="28"/>
         </w:rPr>
-        <w:t>Power on s</w:t>
+        <w:t xml:space="preserve">Power </w:t>
+      </w:r>
+      <w:r>
+        <w:rPr>
+          <w:rFonts w:ascii="Calibri" w:hAnsi="Calibri" w:cs="Calibri"/>
+          <w:sz w:val="28"/>
+          <w:szCs w:val="28"/>
+        </w:rPr>
+        <w:t>ON</w:t>
+      </w:r>
+      <w:r>
+        <w:rPr>
+          <w:rFonts w:ascii="Calibri" w:hAnsi="Calibri" w:cs="Calibri"/>
+          <w:sz w:val="28"/>
+          <w:szCs w:val="28"/>
+        </w:rPr>
+        <w:t xml:space="preserve"> s</w:t>
       </w:r>
       <w:r>
         <w:rPr>
@@ -323,6 +352,17 @@
           <w:szCs w:val="28"/>
         </w:rPr>
       </w:pPr>
+    </w:p>
+    <w:p>
+      <w:pPr>
+        <w:pStyle w:val="NormalWeb"/>
+        <w:spacing w:before="0" w:beforeAutospacing="0" w:after="0" w:afterAutospacing="0"/>
+        <w:rPr>
+          <w:rFonts w:ascii="Calibri" w:hAnsi="Calibri" w:cs="Calibri"/>
+          <w:sz w:val="28"/>
+          <w:szCs w:val="28"/>
+        </w:rPr>
+      </w:pPr>
       <w:r>
         <w:rPr>
           <w:rFonts w:ascii="Calibri" w:hAnsi="Calibri" w:cs="Calibri"/>
@@ -348,6 +388,14 @@
           <w:szCs w:val="28"/>
         </w:rPr>
         <w:t xml:space="preserve"> top level menu.</w:t>
+      </w:r>
+      <w:r>
+        <w:rPr>
+          <w:rFonts w:ascii="Calibri" w:hAnsi="Calibri" w:cs="Calibri"/>
+          <w:sz w:val="28"/>
+          <w:szCs w:val="28"/>
+        </w:rPr>
+        <w:t xml:space="preserve"> Touch again to exit to last mode.</w:t>
       </w:r>
     </w:p>
     <w:p>
@@ -367,7 +415,39 @@
           <w:sz w:val="28"/>
           <w:szCs w:val="28"/>
         </w:rPr>
-        <w:t>Touch letter on LED Matrix to select sub-menus:</w:t>
+        <w:t xml:space="preserve">Touch </w:t>
+      </w:r>
+      <w:r>
+        <w:rPr>
+          <w:rFonts w:ascii="Calibri" w:hAnsi="Calibri" w:cs="Calibri"/>
+          <w:sz w:val="28"/>
+          <w:szCs w:val="28"/>
+        </w:rPr>
+        <w:t xml:space="preserve">sub-menu </w:t>
+      </w:r>
+      <w:r>
+        <w:rPr>
+          <w:rFonts w:ascii="Calibri" w:hAnsi="Calibri" w:cs="Calibri"/>
+          <w:sz w:val="28"/>
+          <w:szCs w:val="28"/>
+        </w:rPr>
+        <w:t xml:space="preserve">letter on LED Matrix to </w:t>
+      </w:r>
+      <w:r>
+        <w:rPr>
+          <w:rFonts w:ascii="Calibri" w:hAnsi="Calibri" w:cs="Calibri"/>
+          <w:sz w:val="28"/>
+          <w:szCs w:val="28"/>
+        </w:rPr>
+        <w:t>enter the</w:t>
+      </w:r>
+      <w:r>
+        <w:rPr>
+          <w:rFonts w:ascii="Calibri" w:hAnsi="Calibri" w:cs="Calibri"/>
+          <w:sz w:val="28"/>
+          <w:szCs w:val="28"/>
+        </w:rPr>
+        <w:t xml:space="preserve"> sub-menus:</w:t>
       </w:r>
     </w:p>
     <w:p>
@@ -387,7 +467,7 @@
           <w:sz w:val="28"/>
           <w:szCs w:val="28"/>
         </w:rPr>
-        <w:t>d = Demos (Scrolling text through core memory, row/col LEDs and color symbols without core detection)</w:t>
+        <w:t>d = Demos (Scrolling text through core memory, color symbols without core detection)</w:t>
       </w:r>
     </w:p>
     <w:p>
@@ -565,6 +645,74 @@
           <w:sz w:val="28"/>
           <w:szCs w:val="28"/>
         </w:rPr>
+        <w:t xml:space="preserve">Sub-menu name will appear for </w:t>
+      </w:r>
+      <w:r>
+        <w:rPr>
+          <w:rFonts w:ascii="Calibri" w:hAnsi="Calibri" w:cs="Calibri"/>
+          <w:sz w:val="28"/>
+          <w:szCs w:val="28"/>
+        </w:rPr>
+        <w:t>3</w:t>
+      </w:r>
+      <w:r>
+        <w:rPr>
+          <w:rFonts w:ascii="Calibri" w:hAnsi="Calibri" w:cs="Calibri"/>
+          <w:sz w:val="28"/>
+          <w:szCs w:val="28"/>
+        </w:rPr>
+        <w:t xml:space="preserve"> seconds and automatically move to the first item in the sub-menu list. </w:t>
+      </w:r>
+      <w:r>
+        <w:rPr>
+          <w:rFonts w:ascii="Calibri" w:hAnsi="Calibri" w:cs="Calibri"/>
+          <w:color w:val="BFBFBF" w:themeColor="background1" w:themeShade="BF"/>
+          <w:sz w:val="28"/>
+          <w:szCs w:val="28"/>
+        </w:rPr>
+        <w:t>Touch the sub-menu name/icon</w:t>
+      </w:r>
+      <w:r>
+        <w:rPr>
+          <w:rFonts w:ascii="Calibri" w:hAnsi="Calibri" w:cs="Calibri"/>
+          <w:color w:val="BFBFBF" w:themeColor="background1" w:themeShade="BF"/>
+          <w:sz w:val="28"/>
+          <w:szCs w:val="28"/>
+        </w:rPr>
+        <w:t xml:space="preserve"> or (S)</w:t>
+      </w:r>
+      <w:r>
+        <w:rPr>
+          <w:rFonts w:ascii="Calibri" w:hAnsi="Calibri" w:cs="Calibri"/>
+          <w:color w:val="BFBFBF" w:themeColor="background1" w:themeShade="BF"/>
+          <w:sz w:val="28"/>
+          <w:szCs w:val="28"/>
+        </w:rPr>
+        <w:t xml:space="preserve"> to move to first</w:t>
+      </w:r>
+      <w:r>
+        <w:rPr>
+          <w:rFonts w:ascii="Calibri" w:hAnsi="Calibri" w:cs="Calibri"/>
+          <w:color w:val="BFBFBF" w:themeColor="background1" w:themeShade="BF"/>
+          <w:sz w:val="28"/>
+          <w:szCs w:val="28"/>
+        </w:rPr>
+        <w:t xml:space="preserve"> item in the list sooner.</w:t>
+      </w:r>
+      <w:r>
+        <w:rPr>
+          <w:rFonts w:ascii="Calibri" w:hAnsi="Calibri" w:cs="Calibri"/>
+          <w:sz w:val="28"/>
+          <w:szCs w:val="28"/>
+        </w:rPr>
+        <w:t xml:space="preserve"> </w:t>
+      </w:r>
+      <w:r>
+        <w:rPr>
+          <w:rFonts w:ascii="Calibri" w:hAnsi="Calibri" w:cs="Calibri"/>
+          <w:sz w:val="28"/>
+          <w:szCs w:val="28"/>
+        </w:rPr>
         <w:t xml:space="preserve">In </w:t>
       </w:r>
       <w:r>
@@ -581,7 +729,39 @@
           <w:sz w:val="28"/>
           <w:szCs w:val="28"/>
         </w:rPr>
-        <w:t>sub-menu, scroll through available choices with (+) and (–) magnetic buttons. Select the desired mode with (S) magnetic button.</w:t>
+        <w:t xml:space="preserve">sub-menu, </w:t>
+      </w:r>
+      <w:r>
+        <w:rPr>
+          <w:rFonts w:ascii="Calibri" w:hAnsi="Calibri" w:cs="Calibri"/>
+          <w:sz w:val="28"/>
+          <w:szCs w:val="28"/>
+        </w:rPr>
+        <w:t>move</w:t>
+      </w:r>
+      <w:r>
+        <w:rPr>
+          <w:rFonts w:ascii="Calibri" w:hAnsi="Calibri" w:cs="Calibri"/>
+          <w:sz w:val="28"/>
+          <w:szCs w:val="28"/>
+        </w:rPr>
+        <w:t xml:space="preserve"> through available choices with (+) and (–) magnetic buttons. Select the desired mode with (S) magnetic button</w:t>
+      </w:r>
+      <w:r>
+        <w:rPr>
+          <w:rFonts w:ascii="Calibri" w:hAnsi="Calibri" w:cs="Calibri"/>
+          <w:sz w:val="28"/>
+          <w:szCs w:val="28"/>
+        </w:rPr>
+        <w:t xml:space="preserve"> or</w:t>
+      </w:r>
+      <w:r>
+        <w:rPr>
+          <w:rFonts w:ascii="Calibri" w:hAnsi="Calibri" w:cs="Calibri"/>
+          <w:sz w:val="28"/>
+          <w:szCs w:val="28"/>
+        </w:rPr>
+        <w:t xml:space="preserve"> touch the screen with the Magnetic Stylus.</w:t>
       </w:r>
     </w:p>
     <w:p>
@@ -611,7 +791,31 @@
           <w:sz w:val="28"/>
           <w:szCs w:val="28"/>
         </w:rPr>
-        <w:t>After 30 seconds of no activity, mode will return to the default demo mode.</w:t>
+        <w:t xml:space="preserve">After 30 seconds of no </w:t>
+      </w:r>
+      <w:r>
+        <w:rPr>
+          <w:rFonts w:ascii="Calibri" w:hAnsi="Calibri" w:cs="Calibri"/>
+          <w:sz w:val="28"/>
+          <w:szCs w:val="28"/>
+        </w:rPr>
+        <w:t>user interaction</w:t>
+      </w:r>
+      <w:r>
+        <w:rPr>
+          <w:rFonts w:ascii="Calibri" w:hAnsi="Calibri" w:cs="Calibri"/>
+          <w:sz w:val="28"/>
+          <w:szCs w:val="28"/>
+        </w:rPr>
+        <w:t>, mode will return to the default demo mode.</w:t>
+      </w:r>
+      <w:r>
+        <w:rPr>
+          <w:rFonts w:ascii="Calibri" w:hAnsi="Calibri" w:cs="Calibri"/>
+          <w:sz w:val="28"/>
+          <w:szCs w:val="28"/>
+        </w:rPr>
+        <w:t xml:space="preserve"> Except for drawing mode, which will not time-out.</w:t>
       </w:r>
     </w:p>
     <w:p>
@@ -625,13 +829,86 @@
           <w:szCs w:val="28"/>
         </w:rPr>
       </w:pPr>
-      <w:r>
+    </w:p>
+    <w:p>
+      <w:pPr>
+        <w:pStyle w:val="NormalWeb"/>
+        <w:spacing w:before="0" w:beforeAutospacing="0" w:after="0" w:afterAutospacing="0"/>
         <w:rPr>
           <w:rFonts w:ascii="Calibri" w:hAnsi="Calibri" w:cs="Calibri"/>
           <w:color w:val="D9D9D9" w:themeColor="background1" w:themeShade="D9"/>
           <w:sz w:val="28"/>
           <w:szCs w:val="28"/>
         </w:rPr>
+      </w:pPr>
+    </w:p>
+    <w:p>
+      <w:pPr>
+        <w:pStyle w:val="NormalWeb"/>
+        <w:spacing w:before="0" w:beforeAutospacing="0" w:after="0" w:afterAutospacing="0"/>
+        <w:rPr>
+          <w:rFonts w:ascii="Calibri" w:hAnsi="Calibri" w:cs="Calibri"/>
+          <w:color w:val="D9D9D9" w:themeColor="background1" w:themeShade="D9"/>
+          <w:sz w:val="28"/>
+          <w:szCs w:val="28"/>
+        </w:rPr>
+      </w:pPr>
+    </w:p>
+    <w:p>
+      <w:pPr>
+        <w:pStyle w:val="NormalWeb"/>
+        <w:spacing w:before="0" w:beforeAutospacing="0" w:after="0" w:afterAutospacing="0"/>
+        <w:rPr>
+          <w:rFonts w:ascii="Calibri" w:hAnsi="Calibri" w:cs="Calibri"/>
+          <w:color w:val="D9D9D9" w:themeColor="background1" w:themeShade="D9"/>
+          <w:sz w:val="28"/>
+          <w:szCs w:val="28"/>
+        </w:rPr>
+      </w:pPr>
+    </w:p>
+    <w:p>
+      <w:pPr>
+        <w:pStyle w:val="NormalWeb"/>
+        <w:spacing w:before="0" w:beforeAutospacing="0" w:after="0" w:afterAutospacing="0"/>
+        <w:rPr>
+          <w:rFonts w:ascii="Calibri" w:hAnsi="Calibri" w:cs="Calibri"/>
+          <w:color w:val="D9D9D9" w:themeColor="background1" w:themeShade="D9"/>
+          <w:sz w:val="28"/>
+          <w:szCs w:val="28"/>
+        </w:rPr>
+      </w:pPr>
+    </w:p>
+    <w:p>
+      <w:pPr>
+        <w:pStyle w:val="NormalWeb"/>
+        <w:spacing w:before="0" w:beforeAutospacing="0" w:after="0" w:afterAutospacing="0"/>
+        <w:rPr>
+          <w:rFonts w:ascii="Calibri" w:hAnsi="Calibri" w:cs="Calibri"/>
+          <w:color w:val="D9D9D9" w:themeColor="background1" w:themeShade="D9"/>
+          <w:sz w:val="28"/>
+          <w:szCs w:val="28"/>
+        </w:rPr>
+      </w:pPr>
+    </w:p>
+    <w:p>
+      <w:pPr>
+        <w:pStyle w:val="NormalWeb"/>
+        <w:spacing w:before="0" w:beforeAutospacing="0" w:after="0" w:afterAutospacing="0"/>
+        <w:rPr>
+          <w:rFonts w:ascii="Calibri" w:hAnsi="Calibri" w:cs="Calibri"/>
+          <w:color w:val="D9D9D9" w:themeColor="background1" w:themeShade="D9"/>
+          <w:sz w:val="28"/>
+          <w:szCs w:val="28"/>
+        </w:rPr>
+      </w:pPr>
+      <w:r>
+        <w:rPr>
+          <w:rFonts w:ascii="Calibri" w:hAnsi="Calibri" w:cs="Calibri"/>
+          <w:color w:val="D9D9D9" w:themeColor="background1" w:themeShade="D9"/>
+          <w:sz w:val="28"/>
+          <w:szCs w:val="28"/>
+        </w:rPr>
+        <w:lastRenderedPageBreak/>
         <w:t>Power Saving</w:t>
       </w:r>
     </w:p>
@@ -703,6 +980,27 @@
         </w:rPr>
         <w:t>After 1 hour of no activity, all displays will be turned off to save power. Re-enable with a touch of (M).</w:t>
       </w:r>
+    </w:p>
+    <w:p>
+      <w:pPr>
+        <w:rPr>
+          <w:rFonts w:ascii="Tahoma" w:hAnsi="Tahoma" w:cs="Tahoma"/>
+        </w:rPr>
+      </w:pPr>
+    </w:p>
+    <w:p>
+      <w:pPr>
+        <w:rPr>
+          <w:rFonts w:ascii="Tahoma" w:hAnsi="Tahoma" w:cs="Tahoma"/>
+        </w:rPr>
+      </w:pPr>
+    </w:p>
+    <w:p>
+      <w:pPr>
+        <w:rPr>
+          <w:rFonts w:ascii="Tahoma" w:hAnsi="Tahoma" w:cs="Tahoma"/>
+        </w:rPr>
+      </w:pPr>
     </w:p>
     <w:p>
       <w:pPr>
@@ -903,7 +1201,19 @@
       <w:t xml:space="preserve">       </w:t>
     </w:r>
     <w:r>
-      <w:t xml:space="preserve">2022-03-26 </w:t>
+      <w:t>2022-0</w:t>
+    </w:r>
+    <w:r>
+      <w:t>4</w:t>
+    </w:r>
+    <w:r>
+      <w:t>-2</w:t>
+    </w:r>
+    <w:r>
+      <w:t>8</w:t>
+    </w:r>
+    <w:r>
+      <w:t xml:space="preserve"> </w:t>
     </w:r>
     <w:r>
       <w:t xml:space="preserve">        </w:t>

</xml_diff>

<commit_message>
FWV0.7.22: Update Quick Start Guide and create PDF copy
</commit_message>
<xml_diff>
--- a/Documentation/Core64 Quick Start Guide.docx
+++ b/Documentation/Core64 Quick Start Guide.docx
@@ -1,6 +1,6 @@
 
 <file path=word/document.xml><?xml version="1.0" encoding="utf-8"?>
-<w:document xmlns:wpc="http://schemas.microsoft.com/office/word/2010/wordprocessingCanvas" xmlns:cx="http://schemas.microsoft.com/office/drawing/2014/chartex" xmlns:cx1="http://schemas.microsoft.com/office/drawing/2015/9/8/chartex" xmlns:cx2="http://schemas.microsoft.com/office/drawing/2015/10/21/chartex" xmlns:cx3="http://schemas.microsoft.com/office/drawing/2016/5/9/chartex" xmlns:cx4="http://schemas.microsoft.com/office/drawing/2016/5/10/chartex" xmlns:cx5="http://schemas.microsoft.com/office/drawing/2016/5/11/chartex" xmlns:cx6="http://schemas.microsoft.com/office/drawing/2016/5/12/chartex" xmlns:cx7="http://schemas.microsoft.com/office/drawing/2016/5/13/chartex" xmlns:cx8="http://schemas.microsoft.com/office/drawing/2016/5/14/chartex" xmlns:mc="http://schemas.openxmlformats.org/markup-compatibility/2006" xmlns:aink="http://schemas.microsoft.com/office/drawing/2016/ink" xmlns:am3d="http://schemas.microsoft.com/office/drawing/2017/model3d" xmlns:o="urn:schemas-microsoft-com:office:office" xmlns:r="http://schemas.openxmlformats.org/officeDocument/2006/relationships" xmlns:m="http://schemas.openxmlformats.org/officeDocument/2006/math" xmlns:v="urn:schemas-microsoft-com:vml" xmlns:wp14="http://schemas.microsoft.com/office/word/2010/wordprocessingDrawing" xmlns:wp="http://schemas.openxmlformats.org/drawingml/2006/wordprocessingDrawing" xmlns:w10="urn:schemas-microsoft-com:office:word" xmlns:w="http://schemas.openxmlformats.org/wordprocessingml/2006/main" xmlns:w14="http://schemas.microsoft.com/office/word/2010/wordml" xmlns:w15="http://schemas.microsoft.com/office/word/2012/wordml" xmlns:w16cex="http://schemas.microsoft.com/office/word/2018/wordml/cex" xmlns:w16cid="http://schemas.microsoft.com/office/word/2016/wordml/cid" xmlns:w16="http://schemas.microsoft.com/office/word/2018/wordml" xmlns:w16sdtdh="http://schemas.microsoft.com/office/word/2020/wordml/sdtdatahash" xmlns:w16se="http://schemas.microsoft.com/office/word/2015/wordml/symex" xmlns:wpg="http://schemas.microsoft.com/office/word/2010/wordprocessingGroup" xmlns:wpi="http://schemas.microsoft.com/office/word/2010/wordprocessingInk" xmlns:wne="http://schemas.microsoft.com/office/word/2006/wordml" xmlns:wps="http://schemas.microsoft.com/office/word/2010/wordprocessingShape" mc:Ignorable="w14 w15 w16se w16cid w16 w16cex w16sdtdh wp14">
+<w:document xmlns:wpc="http://schemas.microsoft.com/office/word/2010/wordprocessingCanvas" xmlns:cx="http://schemas.microsoft.com/office/drawing/2014/chartex" xmlns:cx1="http://schemas.microsoft.com/office/drawing/2015/9/8/chartex" xmlns:cx2="http://schemas.microsoft.com/office/drawing/2015/10/21/chartex" xmlns:cx3="http://schemas.microsoft.com/office/drawing/2016/5/9/chartex" xmlns:cx4="http://schemas.microsoft.com/office/drawing/2016/5/10/chartex" xmlns:cx5="http://schemas.microsoft.com/office/drawing/2016/5/11/chartex" xmlns:cx6="http://schemas.microsoft.com/office/drawing/2016/5/12/chartex" xmlns:cx7="http://schemas.microsoft.com/office/drawing/2016/5/13/chartex" xmlns:cx8="http://schemas.microsoft.com/office/drawing/2016/5/14/chartex" xmlns:mc="http://schemas.openxmlformats.org/markup-compatibility/2006" xmlns:aink="http://schemas.microsoft.com/office/drawing/2016/ink" xmlns:am3d="http://schemas.microsoft.com/office/drawing/2017/model3d" xmlns:o="urn:schemas-microsoft-com:office:office" xmlns:oel="http://schemas.microsoft.com/office/2019/extlst" xmlns:r="http://schemas.openxmlformats.org/officeDocument/2006/relationships" xmlns:m="http://schemas.openxmlformats.org/officeDocument/2006/math" xmlns:v="urn:schemas-microsoft-com:vml" xmlns:wp14="http://schemas.microsoft.com/office/word/2010/wordprocessingDrawing" xmlns:wp="http://schemas.openxmlformats.org/drawingml/2006/wordprocessingDrawing" xmlns:w10="urn:schemas-microsoft-com:office:word" xmlns:w="http://schemas.openxmlformats.org/wordprocessingml/2006/main" xmlns:w14="http://schemas.microsoft.com/office/word/2010/wordml" xmlns:w15="http://schemas.microsoft.com/office/word/2012/wordml" xmlns:w16cex="http://schemas.microsoft.com/office/word/2018/wordml/cex" xmlns:w16cid="http://schemas.microsoft.com/office/word/2016/wordml/cid" xmlns:w16="http://schemas.microsoft.com/office/word/2018/wordml" xmlns:w16sdtdh="http://schemas.microsoft.com/office/word/2020/wordml/sdtdatahash" xmlns:w16se="http://schemas.microsoft.com/office/word/2015/wordml/symex" xmlns:wpg="http://schemas.microsoft.com/office/word/2010/wordprocessingGroup" xmlns:wpi="http://schemas.microsoft.com/office/word/2010/wordprocessingInk" xmlns:wne="http://schemas.microsoft.com/office/word/2006/wordml" xmlns:wps="http://schemas.microsoft.com/office/word/2010/wordprocessingShape" mc:Ignorable="w14 w15 w16se w16cid w16 w16cex w16sdtdh wp14">
   <w:body>
     <w:p>
       <w:pPr>
@@ -331,7 +331,7 @@
           <w:sz w:val="28"/>
           <w:szCs w:val="28"/>
         </w:rPr>
-        <w:t>Wand S</w:t>
+        <w:t>S</w:t>
       </w:r>
       <w:r>
         <w:rPr>
@@ -369,7 +369,47 @@
           <w:sz w:val="28"/>
           <w:szCs w:val="28"/>
         </w:rPr>
-        <w:t xml:space="preserve">Touch Menu (M) with the magnetic stylus to enter the </w:t>
+        <w:t xml:space="preserve">Touch Menu (M) with the </w:t>
+      </w:r>
+      <w:r>
+        <w:rPr>
+          <w:rFonts w:ascii="Calibri" w:hAnsi="Calibri" w:cs="Calibri"/>
+          <w:sz w:val="28"/>
+          <w:szCs w:val="28"/>
+        </w:rPr>
+        <w:t>M</w:t>
+      </w:r>
+      <w:r>
+        <w:rPr>
+          <w:rFonts w:ascii="Calibri" w:hAnsi="Calibri" w:cs="Calibri"/>
+          <w:sz w:val="28"/>
+          <w:szCs w:val="28"/>
+        </w:rPr>
+        <w:t xml:space="preserve">agnetic </w:t>
+      </w:r>
+      <w:r>
+        <w:rPr>
+          <w:rFonts w:ascii="Calibri" w:hAnsi="Calibri" w:cs="Calibri"/>
+          <w:sz w:val="28"/>
+          <w:szCs w:val="28"/>
+        </w:rPr>
+        <w:t>S</w:t>
+      </w:r>
+      <w:r>
+        <w:rPr>
+          <w:rFonts w:ascii="Calibri" w:hAnsi="Calibri" w:cs="Calibri"/>
+          <w:sz w:val="28"/>
+          <w:szCs w:val="28"/>
+        </w:rPr>
+        <w:t xml:space="preserve">tylus </w:t>
+      </w:r>
+      <w:r>
+        <w:rPr>
+          <w:rFonts w:ascii="Calibri" w:hAnsi="Calibri" w:cs="Calibri"/>
+          <w:sz w:val="28"/>
+          <w:szCs w:val="28"/>
+        </w:rPr>
+        <w:t xml:space="preserve">to enter the </w:t>
       </w:r>
       <w:proofErr w:type="spellStart"/>
       <w:r>
@@ -487,7 +527,23 @@
           <w:sz w:val="28"/>
           <w:szCs w:val="28"/>
         </w:rPr>
-        <w:t>G = Games (Snake)</w:t>
+        <w:t>G = Games (Snake</w:t>
+      </w:r>
+      <w:r>
+        <w:rPr>
+          <w:rFonts w:ascii="Calibri" w:hAnsi="Calibri" w:cs="Calibri"/>
+          <w:sz w:val="28"/>
+          <w:szCs w:val="28"/>
+        </w:rPr>
+        <w:t>, Pong</w:t>
+      </w:r>
+      <w:r>
+        <w:rPr>
+          <w:rFonts w:ascii="Calibri" w:hAnsi="Calibri" w:cs="Calibri"/>
+          <w:sz w:val="28"/>
+          <w:szCs w:val="28"/>
+        </w:rPr>
+        <w:t>)</w:t>
       </w:r>
     </w:p>
     <w:p>
@@ -507,7 +563,23 @@
           <w:sz w:val="28"/>
           <w:szCs w:val="28"/>
         </w:rPr>
-        <w:t>A = Applications (Monochrome drawing)</w:t>
+        <w:t>A = Applications (Monochrome drawing</w:t>
+      </w:r>
+      <w:r>
+        <w:rPr>
+          <w:rFonts w:ascii="Calibri" w:hAnsi="Calibri" w:cs="Calibri"/>
+          <w:sz w:val="28"/>
+          <w:szCs w:val="28"/>
+        </w:rPr>
+        <w:t>, touch (S) with Magnetic Stylus to clear the screen</w:t>
+      </w:r>
+      <w:r>
+        <w:rPr>
+          <w:rFonts w:ascii="Calibri" w:hAnsi="Calibri" w:cs="Calibri"/>
+          <w:sz w:val="28"/>
+          <w:szCs w:val="28"/>
+        </w:rPr>
+        <w:t>)</w:t>
       </w:r>
     </w:p>
     <w:p>
@@ -661,51 +733,39 @@
           <w:sz w:val="28"/>
           <w:szCs w:val="28"/>
         </w:rPr>
-        <w:t xml:space="preserve"> seconds and automatically move to the first item in the sub-menu list. </w:t>
-      </w:r>
-      <w:r>
-        <w:rPr>
-          <w:rFonts w:ascii="Calibri" w:hAnsi="Calibri" w:cs="Calibri"/>
-          <w:color w:val="BFBFBF" w:themeColor="background1" w:themeShade="BF"/>
-          <w:sz w:val="28"/>
-          <w:szCs w:val="28"/>
-        </w:rPr>
-        <w:t>Touch the sub-menu name/icon</w:t>
-      </w:r>
-      <w:r>
-        <w:rPr>
-          <w:rFonts w:ascii="Calibri" w:hAnsi="Calibri" w:cs="Calibri"/>
-          <w:color w:val="BFBFBF" w:themeColor="background1" w:themeShade="BF"/>
-          <w:sz w:val="28"/>
-          <w:szCs w:val="28"/>
-        </w:rPr>
-        <w:t xml:space="preserve"> or (S)</w:t>
-      </w:r>
-      <w:r>
-        <w:rPr>
-          <w:rFonts w:ascii="Calibri" w:hAnsi="Calibri" w:cs="Calibri"/>
-          <w:color w:val="BFBFBF" w:themeColor="background1" w:themeShade="BF"/>
-          <w:sz w:val="28"/>
-          <w:szCs w:val="28"/>
-        </w:rPr>
-        <w:t xml:space="preserve"> to move to first</w:t>
-      </w:r>
-      <w:r>
-        <w:rPr>
-          <w:rFonts w:ascii="Calibri" w:hAnsi="Calibri" w:cs="Calibri"/>
-          <w:color w:val="BFBFBF" w:themeColor="background1" w:themeShade="BF"/>
-          <w:sz w:val="28"/>
-          <w:szCs w:val="28"/>
-        </w:rPr>
-        <w:t xml:space="preserve"> item in the list sooner.</w:t>
-      </w:r>
-      <w:r>
-        <w:rPr>
-          <w:rFonts w:ascii="Calibri" w:hAnsi="Calibri" w:cs="Calibri"/>
-          <w:sz w:val="28"/>
-          <w:szCs w:val="28"/>
-        </w:rPr>
-        <w:t xml:space="preserve"> </w:t>
+        <w:t xml:space="preserve"> seconds and automatically move to the first</w:t>
+      </w:r>
+      <w:r>
+        <w:rPr>
+          <w:rFonts w:ascii="Calibri" w:hAnsi="Calibri" w:cs="Calibri"/>
+          <w:sz w:val="28"/>
+          <w:szCs w:val="28"/>
+        </w:rPr>
+        <w:t xml:space="preserve"> and next</w:t>
+      </w:r>
+      <w:r>
+        <w:rPr>
+          <w:rFonts w:ascii="Calibri" w:hAnsi="Calibri" w:cs="Calibri"/>
+          <w:sz w:val="28"/>
+          <w:szCs w:val="28"/>
+        </w:rPr>
+        <w:t xml:space="preserve"> item</w:t>
+      </w:r>
+      <w:r>
+        <w:rPr>
+          <w:rFonts w:ascii="Calibri" w:hAnsi="Calibri" w:cs="Calibri"/>
+          <w:sz w:val="28"/>
+          <w:szCs w:val="28"/>
+        </w:rPr>
+        <w:t>s</w:t>
+      </w:r>
+      <w:r>
+        <w:rPr>
+          <w:rFonts w:ascii="Calibri" w:hAnsi="Calibri" w:cs="Calibri"/>
+          <w:sz w:val="28"/>
+          <w:szCs w:val="28"/>
+        </w:rPr>
+        <w:t xml:space="preserve"> in the sub-menu list. </w:t>
       </w:r>
       <w:r>
         <w:rPr>
@@ -745,23 +805,47 @@
           <w:sz w:val="28"/>
           <w:szCs w:val="28"/>
         </w:rPr>
-        <w:t xml:space="preserve"> through available choices with (+) and (–) magnetic buttons. Select the desired mode with (S) magnetic button</w:t>
-      </w:r>
-      <w:r>
-        <w:rPr>
-          <w:rFonts w:ascii="Calibri" w:hAnsi="Calibri" w:cs="Calibri"/>
-          <w:sz w:val="28"/>
-          <w:szCs w:val="28"/>
-        </w:rPr>
-        <w:t xml:space="preserve"> or</w:t>
-      </w:r>
-      <w:r>
-        <w:rPr>
-          <w:rFonts w:ascii="Calibri" w:hAnsi="Calibri" w:cs="Calibri"/>
-          <w:sz w:val="28"/>
-          <w:szCs w:val="28"/>
-        </w:rPr>
-        <w:t xml:space="preserve"> touch the screen with the Magnetic Stylus.</w:t>
+        <w:t xml:space="preserve"> through available choices with (+) and (–) magnetic buttons. Select the desired mode </w:t>
+      </w:r>
+      <w:r>
+        <w:rPr>
+          <w:rFonts w:ascii="Calibri" w:hAnsi="Calibri" w:cs="Calibri"/>
+          <w:sz w:val="28"/>
+          <w:szCs w:val="28"/>
+        </w:rPr>
+        <w:t xml:space="preserve">displayed on the LED Matrix </w:t>
+      </w:r>
+      <w:r>
+        <w:rPr>
+          <w:rFonts w:ascii="Calibri" w:hAnsi="Calibri" w:cs="Calibri"/>
+          <w:sz w:val="28"/>
+          <w:szCs w:val="28"/>
+        </w:rPr>
+        <w:t xml:space="preserve">with </w:t>
+      </w:r>
+      <w:r>
+        <w:rPr>
+          <w:rFonts w:ascii="Calibri" w:hAnsi="Calibri" w:cs="Calibri"/>
+          <w:sz w:val="28"/>
+          <w:szCs w:val="28"/>
+        </w:rPr>
+        <w:t xml:space="preserve">the </w:t>
+      </w:r>
+      <w:r>
+        <w:rPr>
+          <w:rFonts w:ascii="Calibri" w:hAnsi="Calibri" w:cs="Calibri"/>
+          <w:sz w:val="28"/>
+          <w:szCs w:val="28"/>
+        </w:rPr>
+        <w:t>(S) magnetic button</w:t>
+      </w:r>
+      <w:r>
+        <w:rPr>
+          <w:rFonts w:ascii="Calibri" w:hAnsi="Calibri" w:cs="Calibri"/>
+          <w:sz w:val="28"/>
+          <w:szCs w:val="28"/>
+        </w:rPr>
+        <w:t>.</w:t>
       </w:r>
     </w:p>
     <w:p>
@@ -815,7 +899,23 @@
           <w:sz w:val="28"/>
           <w:szCs w:val="28"/>
         </w:rPr>
-        <w:t xml:space="preserve"> Except for drawing mode, which will not time-out.</w:t>
+        <w:t xml:space="preserve"> Except for drawing mode, which </w:t>
+      </w:r>
+      <w:r>
+        <w:rPr>
+          <w:rFonts w:ascii="Calibri" w:hAnsi="Calibri" w:cs="Calibri"/>
+          <w:sz w:val="28"/>
+          <w:szCs w:val="28"/>
+        </w:rPr>
+        <w:t>does</w:t>
+      </w:r>
+      <w:r>
+        <w:rPr>
+          <w:rFonts w:ascii="Calibri" w:hAnsi="Calibri" w:cs="Calibri"/>
+          <w:sz w:val="28"/>
+          <w:szCs w:val="28"/>
+        </w:rPr>
+        <w:t xml:space="preserve"> not time-out.</w:t>
       </w:r>
     </w:p>
     <w:p>
@@ -832,154 +932,10 @@
     </w:p>
     <w:p>
       <w:pPr>
-        <w:pStyle w:val="NormalWeb"/>
-        <w:spacing w:before="0" w:beforeAutospacing="0" w:after="0" w:afterAutospacing="0"/>
-        <w:rPr>
-          <w:rFonts w:ascii="Calibri" w:hAnsi="Calibri" w:cs="Calibri"/>
-          <w:color w:val="D9D9D9" w:themeColor="background1" w:themeShade="D9"/>
-          <w:sz w:val="28"/>
-          <w:szCs w:val="28"/>
-        </w:rPr>
-      </w:pPr>
-    </w:p>
-    <w:p>
-      <w:pPr>
-        <w:pStyle w:val="NormalWeb"/>
-        <w:spacing w:before="0" w:beforeAutospacing="0" w:after="0" w:afterAutospacing="0"/>
-        <w:rPr>
-          <w:rFonts w:ascii="Calibri" w:hAnsi="Calibri" w:cs="Calibri"/>
-          <w:color w:val="D9D9D9" w:themeColor="background1" w:themeShade="D9"/>
-          <w:sz w:val="28"/>
-          <w:szCs w:val="28"/>
-        </w:rPr>
-      </w:pPr>
-    </w:p>
-    <w:p>
-      <w:pPr>
-        <w:pStyle w:val="NormalWeb"/>
-        <w:spacing w:before="0" w:beforeAutospacing="0" w:after="0" w:afterAutospacing="0"/>
-        <w:rPr>
-          <w:rFonts w:ascii="Calibri" w:hAnsi="Calibri" w:cs="Calibri"/>
-          <w:color w:val="D9D9D9" w:themeColor="background1" w:themeShade="D9"/>
-          <w:sz w:val="28"/>
-          <w:szCs w:val="28"/>
-        </w:rPr>
-      </w:pPr>
-    </w:p>
-    <w:p>
-      <w:pPr>
-        <w:pStyle w:val="NormalWeb"/>
-        <w:spacing w:before="0" w:beforeAutospacing="0" w:after="0" w:afterAutospacing="0"/>
-        <w:rPr>
-          <w:rFonts w:ascii="Calibri" w:hAnsi="Calibri" w:cs="Calibri"/>
-          <w:color w:val="D9D9D9" w:themeColor="background1" w:themeShade="D9"/>
-          <w:sz w:val="28"/>
-          <w:szCs w:val="28"/>
-        </w:rPr>
-      </w:pPr>
-    </w:p>
-    <w:p>
-      <w:pPr>
-        <w:pStyle w:val="NormalWeb"/>
-        <w:spacing w:before="0" w:beforeAutospacing="0" w:after="0" w:afterAutospacing="0"/>
-        <w:rPr>
-          <w:rFonts w:ascii="Calibri" w:hAnsi="Calibri" w:cs="Calibri"/>
-          <w:color w:val="D9D9D9" w:themeColor="background1" w:themeShade="D9"/>
-          <w:sz w:val="28"/>
-          <w:szCs w:val="28"/>
-        </w:rPr>
-      </w:pPr>
-    </w:p>
-    <w:p>
-      <w:pPr>
-        <w:pStyle w:val="NormalWeb"/>
-        <w:spacing w:before="0" w:beforeAutospacing="0" w:after="0" w:afterAutospacing="0"/>
-        <w:rPr>
-          <w:rFonts w:ascii="Calibri" w:hAnsi="Calibri" w:cs="Calibri"/>
-          <w:color w:val="D9D9D9" w:themeColor="background1" w:themeShade="D9"/>
-          <w:sz w:val="28"/>
-          <w:szCs w:val="28"/>
-        </w:rPr>
-      </w:pPr>
-      <w:r>
-        <w:rPr>
-          <w:rFonts w:ascii="Calibri" w:hAnsi="Calibri" w:cs="Calibri"/>
-          <w:color w:val="D9D9D9" w:themeColor="background1" w:themeShade="D9"/>
-          <w:sz w:val="28"/>
-          <w:szCs w:val="28"/>
-        </w:rPr>
-        <w:lastRenderedPageBreak/>
-        <w:t>Power Saving</w:t>
-      </w:r>
-    </w:p>
-    <w:p>
-      <w:pPr>
-        <w:pStyle w:val="NormalWeb"/>
-        <w:spacing w:before="0" w:beforeAutospacing="0" w:after="0" w:afterAutospacing="0"/>
-        <w:ind w:left="720"/>
-        <w:rPr>
-          <w:rFonts w:ascii="Calibri" w:hAnsi="Calibri" w:cs="Calibri"/>
-          <w:color w:val="D9D9D9" w:themeColor="background1" w:themeShade="D9"/>
-          <w:sz w:val="28"/>
-          <w:szCs w:val="28"/>
-        </w:rPr>
-      </w:pPr>
-      <w:r>
-        <w:rPr>
-          <w:rFonts w:ascii="Calibri" w:hAnsi="Calibri" w:cs="Calibri"/>
-          <w:color w:val="D9D9D9" w:themeColor="background1" w:themeShade="D9"/>
-          <w:sz w:val="28"/>
-          <w:szCs w:val="28"/>
-        </w:rPr>
-        <w:t>After 10 minutes of no activity, core scanning will be disabled to save power. Re-enable with a touch of (M).</w:t>
-      </w:r>
-    </w:p>
-    <w:p>
-      <w:pPr>
-        <w:ind w:left="720"/>
-        <w:rPr>
-          <w:rFonts w:ascii="Calibri" w:hAnsi="Calibri" w:cs="Calibri"/>
-          <w:color w:val="D9D9D9" w:themeColor="background1" w:themeShade="D9"/>
-          <w:sz w:val="28"/>
-          <w:szCs w:val="28"/>
-        </w:rPr>
-      </w:pPr>
-      <w:r>
         <w:rPr>
           <w:rFonts w:ascii="Tahoma" w:hAnsi="Tahoma" w:cs="Tahoma"/>
-          <w:color w:val="D9D9D9" w:themeColor="background1" w:themeShade="D9"/>
-        </w:rPr>
-        <w:t xml:space="preserve">After 30 minutes of no activity, LED Brightness will be reduced to save power. </w:t>
-      </w:r>
-      <w:r>
-        <w:rPr>
-          <w:rFonts w:ascii="Calibri" w:hAnsi="Calibri" w:cs="Calibri"/>
-          <w:color w:val="D9D9D9" w:themeColor="background1" w:themeShade="D9"/>
-          <w:sz w:val="28"/>
-          <w:szCs w:val="28"/>
-        </w:rPr>
-        <w:t>Re-enable with a touch of (M).</w:t>
-      </w:r>
-    </w:p>
-    <w:p>
-      <w:pPr>
-        <w:ind w:left="720"/>
-        <w:rPr>
-          <w:rFonts w:ascii="Calibri" w:hAnsi="Calibri" w:cs="Calibri"/>
-          <w:color w:val="D9D9D9" w:themeColor="background1" w:themeShade="D9"/>
-          <w:sz w:val="28"/>
-          <w:szCs w:val="28"/>
-        </w:rPr>
-      </w:pPr>
-      <w:r>
-        <w:rPr>
-          <w:rFonts w:ascii="Calibri" w:hAnsi="Calibri" w:cs="Calibri"/>
-          <w:color w:val="D9D9D9" w:themeColor="background1" w:themeShade="D9"/>
-          <w:sz w:val="28"/>
-          <w:szCs w:val="28"/>
-        </w:rPr>
-        <w:t>After 1 hour of no activity, all displays will be turned off to save power. Re-enable with a touch of (M).</w:t>
-      </w:r>
+        </w:rPr>
+      </w:pPr>
     </w:p>
     <w:p>
       <w:pPr>
@@ -995,23 +951,13 @@
         </w:rPr>
       </w:pPr>
     </w:p>
-    <w:p>
-      <w:pPr>
-        <w:rPr>
-          <w:rFonts w:ascii="Tahoma" w:hAnsi="Tahoma" w:cs="Tahoma"/>
-        </w:rPr>
-      </w:pPr>
-    </w:p>
-    <w:p>
-      <w:pPr>
-        <w:rPr>
-          <w:rFonts w:ascii="Tahoma" w:hAnsi="Tahoma" w:cs="Tahoma"/>
-        </w:rPr>
-      </w:pPr>
-    </w:p>
     <w:sectPr>
-      <w:footerReference w:type="even" r:id="rId7"/>
-      <w:footerReference w:type="default" r:id="rId8"/>
+      <w:headerReference w:type="even" r:id="rId7"/>
+      <w:headerReference w:type="default" r:id="rId8"/>
+      <w:footerReference w:type="even" r:id="rId9"/>
+      <w:footerReference w:type="default" r:id="rId10"/>
+      <w:headerReference w:type="first" r:id="rId11"/>
+      <w:footerReference w:type="first" r:id="rId12"/>
       <w:pgSz w:w="15840" w:h="12240" w:orient="landscape"/>
       <w:pgMar w:top="720" w:right="720" w:bottom="720" w:left="720" w:header="720" w:footer="720" w:gutter="0"/>
       <w:cols w:space="720"/>
@@ -1022,7 +968,7 @@
 </file>
 
 <file path=word/endnotes.xml><?xml version="1.0" encoding="utf-8"?>
-<w:endnotes xmlns:wpc="http://schemas.microsoft.com/office/word/2010/wordprocessingCanvas" xmlns:cx="http://schemas.microsoft.com/office/drawing/2014/chartex" xmlns:cx1="http://schemas.microsoft.com/office/drawing/2015/9/8/chartex" xmlns:cx2="http://schemas.microsoft.com/office/drawing/2015/10/21/chartex" xmlns:cx3="http://schemas.microsoft.com/office/drawing/2016/5/9/chartex" xmlns:cx4="http://schemas.microsoft.com/office/drawing/2016/5/10/chartex" xmlns:cx5="http://schemas.microsoft.com/office/drawing/2016/5/11/chartex" xmlns:cx6="http://schemas.microsoft.com/office/drawing/2016/5/12/chartex" xmlns:cx7="http://schemas.microsoft.com/office/drawing/2016/5/13/chartex" xmlns:cx8="http://schemas.microsoft.com/office/drawing/2016/5/14/chartex" xmlns:mc="http://schemas.openxmlformats.org/markup-compatibility/2006" xmlns:aink="http://schemas.microsoft.com/office/drawing/2016/ink" xmlns:am3d="http://schemas.microsoft.com/office/drawing/2017/model3d" xmlns:o="urn:schemas-microsoft-com:office:office" xmlns:r="http://schemas.openxmlformats.org/officeDocument/2006/relationships" xmlns:m="http://schemas.openxmlformats.org/officeDocument/2006/math" xmlns:v="urn:schemas-microsoft-com:vml" xmlns:wp14="http://schemas.microsoft.com/office/word/2010/wordprocessingDrawing" xmlns:wp="http://schemas.openxmlformats.org/drawingml/2006/wordprocessingDrawing" xmlns:w10="urn:schemas-microsoft-com:office:word" xmlns:w="http://schemas.openxmlformats.org/wordprocessingml/2006/main" xmlns:w14="http://schemas.microsoft.com/office/word/2010/wordml" xmlns:w15="http://schemas.microsoft.com/office/word/2012/wordml" xmlns:w16cex="http://schemas.microsoft.com/office/word/2018/wordml/cex" xmlns:w16cid="http://schemas.microsoft.com/office/word/2016/wordml/cid" xmlns:w16="http://schemas.microsoft.com/office/word/2018/wordml" xmlns:w16sdtdh="http://schemas.microsoft.com/office/word/2020/wordml/sdtdatahash" xmlns:w16se="http://schemas.microsoft.com/office/word/2015/wordml/symex" xmlns:wpg="http://schemas.microsoft.com/office/word/2010/wordprocessingGroup" xmlns:wpi="http://schemas.microsoft.com/office/word/2010/wordprocessingInk" xmlns:wne="http://schemas.microsoft.com/office/word/2006/wordml" xmlns:wps="http://schemas.microsoft.com/office/word/2010/wordprocessingShape" mc:Ignorable="w14 w15 w16se w16cid w16 w16cex w16sdtdh wp14">
+<w:endnotes xmlns:wpc="http://schemas.microsoft.com/office/word/2010/wordprocessingCanvas" xmlns:cx="http://schemas.microsoft.com/office/drawing/2014/chartex" xmlns:cx1="http://schemas.microsoft.com/office/drawing/2015/9/8/chartex" xmlns:cx2="http://schemas.microsoft.com/office/drawing/2015/10/21/chartex" xmlns:cx3="http://schemas.microsoft.com/office/drawing/2016/5/9/chartex" xmlns:cx4="http://schemas.microsoft.com/office/drawing/2016/5/10/chartex" xmlns:cx5="http://schemas.microsoft.com/office/drawing/2016/5/11/chartex" xmlns:cx6="http://schemas.microsoft.com/office/drawing/2016/5/12/chartex" xmlns:cx7="http://schemas.microsoft.com/office/drawing/2016/5/13/chartex" xmlns:cx8="http://schemas.microsoft.com/office/drawing/2016/5/14/chartex" xmlns:mc="http://schemas.openxmlformats.org/markup-compatibility/2006" xmlns:aink="http://schemas.microsoft.com/office/drawing/2016/ink" xmlns:am3d="http://schemas.microsoft.com/office/drawing/2017/model3d" xmlns:o="urn:schemas-microsoft-com:office:office" xmlns:oel="http://schemas.microsoft.com/office/2019/extlst" xmlns:r="http://schemas.openxmlformats.org/officeDocument/2006/relationships" xmlns:m="http://schemas.openxmlformats.org/officeDocument/2006/math" xmlns:v="urn:schemas-microsoft-com:vml" xmlns:wp14="http://schemas.microsoft.com/office/word/2010/wordprocessingDrawing" xmlns:wp="http://schemas.openxmlformats.org/drawingml/2006/wordprocessingDrawing" xmlns:w10="urn:schemas-microsoft-com:office:word" xmlns:w="http://schemas.openxmlformats.org/wordprocessingml/2006/main" xmlns:w14="http://schemas.microsoft.com/office/word/2010/wordml" xmlns:w15="http://schemas.microsoft.com/office/word/2012/wordml" xmlns:w16cex="http://schemas.microsoft.com/office/word/2018/wordml/cex" xmlns:w16cid="http://schemas.microsoft.com/office/word/2016/wordml/cid" xmlns:w16="http://schemas.microsoft.com/office/word/2018/wordml" xmlns:w16sdtdh="http://schemas.microsoft.com/office/word/2020/wordml/sdtdatahash" xmlns:w16se="http://schemas.microsoft.com/office/word/2015/wordml/symex" xmlns:wpg="http://schemas.microsoft.com/office/word/2010/wordprocessingGroup" xmlns:wpi="http://schemas.microsoft.com/office/word/2010/wordprocessingInk" xmlns:wne="http://schemas.microsoft.com/office/word/2006/wordml" xmlns:wps="http://schemas.microsoft.com/office/word/2010/wordprocessingShape" mc:Ignorable="w14 w15 w16se w16cid w16 w16cex w16sdtdh wp14">
   <w:endnote w:type="separator" w:id="-1">
     <w:p>
       <w:r>
@@ -1041,7 +987,7 @@
 </file>
 
 <file path=word/footer1.xml><?xml version="1.0" encoding="utf-8"?>
-<w:ftr xmlns:wpc="http://schemas.microsoft.com/office/word/2010/wordprocessingCanvas" xmlns:cx="http://schemas.microsoft.com/office/drawing/2014/chartex" xmlns:cx1="http://schemas.microsoft.com/office/drawing/2015/9/8/chartex" xmlns:cx2="http://schemas.microsoft.com/office/drawing/2015/10/21/chartex" xmlns:cx3="http://schemas.microsoft.com/office/drawing/2016/5/9/chartex" xmlns:cx4="http://schemas.microsoft.com/office/drawing/2016/5/10/chartex" xmlns:cx5="http://schemas.microsoft.com/office/drawing/2016/5/11/chartex" xmlns:cx6="http://schemas.microsoft.com/office/drawing/2016/5/12/chartex" xmlns:cx7="http://schemas.microsoft.com/office/drawing/2016/5/13/chartex" xmlns:cx8="http://schemas.microsoft.com/office/drawing/2016/5/14/chartex" xmlns:mc="http://schemas.openxmlformats.org/markup-compatibility/2006" xmlns:aink="http://schemas.microsoft.com/office/drawing/2016/ink" xmlns:am3d="http://schemas.microsoft.com/office/drawing/2017/model3d" xmlns:o="urn:schemas-microsoft-com:office:office" xmlns:r="http://schemas.openxmlformats.org/officeDocument/2006/relationships" xmlns:m="http://schemas.openxmlformats.org/officeDocument/2006/math" xmlns:v="urn:schemas-microsoft-com:vml" xmlns:wp14="http://schemas.microsoft.com/office/word/2010/wordprocessingDrawing" xmlns:wp="http://schemas.openxmlformats.org/drawingml/2006/wordprocessingDrawing" xmlns:w10="urn:schemas-microsoft-com:office:word" xmlns:w="http://schemas.openxmlformats.org/wordprocessingml/2006/main" xmlns:w14="http://schemas.microsoft.com/office/word/2010/wordml" xmlns:w15="http://schemas.microsoft.com/office/word/2012/wordml" xmlns:w16cex="http://schemas.microsoft.com/office/word/2018/wordml/cex" xmlns:w16cid="http://schemas.microsoft.com/office/word/2016/wordml/cid" xmlns:w16="http://schemas.microsoft.com/office/word/2018/wordml" xmlns:w16sdtdh="http://schemas.microsoft.com/office/word/2020/wordml/sdtdatahash" xmlns:w16se="http://schemas.microsoft.com/office/word/2015/wordml/symex" xmlns:wpg="http://schemas.microsoft.com/office/word/2010/wordprocessingGroup" xmlns:wpi="http://schemas.microsoft.com/office/word/2010/wordprocessingInk" xmlns:wne="http://schemas.microsoft.com/office/word/2006/wordml" xmlns:wps="http://schemas.microsoft.com/office/word/2010/wordprocessingShape" mc:Ignorable="w14 w15 w16se w16cid w16 w16cex w16sdtdh wp14">
+<w:ftr xmlns:wpc="http://schemas.microsoft.com/office/word/2010/wordprocessingCanvas" xmlns:cx="http://schemas.microsoft.com/office/drawing/2014/chartex" xmlns:cx1="http://schemas.microsoft.com/office/drawing/2015/9/8/chartex" xmlns:cx2="http://schemas.microsoft.com/office/drawing/2015/10/21/chartex" xmlns:cx3="http://schemas.microsoft.com/office/drawing/2016/5/9/chartex" xmlns:cx4="http://schemas.microsoft.com/office/drawing/2016/5/10/chartex" xmlns:cx5="http://schemas.microsoft.com/office/drawing/2016/5/11/chartex" xmlns:cx6="http://schemas.microsoft.com/office/drawing/2016/5/12/chartex" xmlns:cx7="http://schemas.microsoft.com/office/drawing/2016/5/13/chartex" xmlns:cx8="http://schemas.microsoft.com/office/drawing/2016/5/14/chartex" xmlns:mc="http://schemas.openxmlformats.org/markup-compatibility/2006" xmlns:aink="http://schemas.microsoft.com/office/drawing/2016/ink" xmlns:am3d="http://schemas.microsoft.com/office/drawing/2017/model3d" xmlns:o="urn:schemas-microsoft-com:office:office" xmlns:oel="http://schemas.microsoft.com/office/2019/extlst" xmlns:r="http://schemas.openxmlformats.org/officeDocument/2006/relationships" xmlns:m="http://schemas.openxmlformats.org/officeDocument/2006/math" xmlns:v="urn:schemas-microsoft-com:vml" xmlns:wp14="http://schemas.microsoft.com/office/word/2010/wordprocessingDrawing" xmlns:wp="http://schemas.openxmlformats.org/drawingml/2006/wordprocessingDrawing" xmlns:w10="urn:schemas-microsoft-com:office:word" xmlns:w="http://schemas.openxmlformats.org/wordprocessingml/2006/main" xmlns:w14="http://schemas.microsoft.com/office/word/2010/wordml" xmlns:w15="http://schemas.microsoft.com/office/word/2012/wordml" xmlns:w16cex="http://schemas.microsoft.com/office/word/2018/wordml/cex" xmlns:w16cid="http://schemas.microsoft.com/office/word/2016/wordml/cid" xmlns:w16="http://schemas.microsoft.com/office/word/2018/wordml" xmlns:w16sdtdh="http://schemas.microsoft.com/office/word/2020/wordml/sdtdatahash" xmlns:w16se="http://schemas.microsoft.com/office/word/2015/wordml/symex" xmlns:wpg="http://schemas.microsoft.com/office/word/2010/wordprocessingGroup" xmlns:wpi="http://schemas.microsoft.com/office/word/2010/wordprocessingInk" xmlns:wne="http://schemas.microsoft.com/office/word/2006/wordml" xmlns:wps="http://schemas.microsoft.com/office/word/2010/wordprocessingShape" mc:Ignorable="w14 w15 w16se w16cid w16 w16cex w16sdtdh wp14">
   <w:sdt>
     <w:sdtPr>
       <w:rPr>
@@ -1053,11 +999,6 @@
         <w:docPartUnique/>
       </w:docPartObj>
     </w:sdtPr>
-    <w:sdtEndPr>
-      <w:rPr>
-        <w:rStyle w:val="PageNumber"/>
-      </w:rPr>
-    </w:sdtEndPr>
     <w:sdtContent>
       <w:p>
         <w:pPr>
@@ -1098,7 +1039,7 @@
 </file>
 
 <file path=word/footer2.xml><?xml version="1.0" encoding="utf-8"?>
-<w:ftr xmlns:wpc="http://schemas.microsoft.com/office/word/2010/wordprocessingCanvas" xmlns:cx="http://schemas.microsoft.com/office/drawing/2014/chartex" xmlns:cx1="http://schemas.microsoft.com/office/drawing/2015/9/8/chartex" xmlns:cx2="http://schemas.microsoft.com/office/drawing/2015/10/21/chartex" xmlns:cx3="http://schemas.microsoft.com/office/drawing/2016/5/9/chartex" xmlns:cx4="http://schemas.microsoft.com/office/drawing/2016/5/10/chartex" xmlns:cx5="http://schemas.microsoft.com/office/drawing/2016/5/11/chartex" xmlns:cx6="http://schemas.microsoft.com/office/drawing/2016/5/12/chartex" xmlns:cx7="http://schemas.microsoft.com/office/drawing/2016/5/13/chartex" xmlns:cx8="http://schemas.microsoft.com/office/drawing/2016/5/14/chartex" xmlns:mc="http://schemas.openxmlformats.org/markup-compatibility/2006" xmlns:aink="http://schemas.microsoft.com/office/drawing/2016/ink" xmlns:am3d="http://schemas.microsoft.com/office/drawing/2017/model3d" xmlns:o="urn:schemas-microsoft-com:office:office" xmlns:r="http://schemas.openxmlformats.org/officeDocument/2006/relationships" xmlns:m="http://schemas.openxmlformats.org/officeDocument/2006/math" xmlns:v="urn:schemas-microsoft-com:vml" xmlns:wp14="http://schemas.microsoft.com/office/word/2010/wordprocessingDrawing" xmlns:wp="http://schemas.openxmlformats.org/drawingml/2006/wordprocessingDrawing" xmlns:w10="urn:schemas-microsoft-com:office:word" xmlns:w="http://schemas.openxmlformats.org/wordprocessingml/2006/main" xmlns:w14="http://schemas.microsoft.com/office/word/2010/wordml" xmlns:w15="http://schemas.microsoft.com/office/word/2012/wordml" xmlns:w16cex="http://schemas.microsoft.com/office/word/2018/wordml/cex" xmlns:w16cid="http://schemas.microsoft.com/office/word/2016/wordml/cid" xmlns:w16="http://schemas.microsoft.com/office/word/2018/wordml" xmlns:w16sdtdh="http://schemas.microsoft.com/office/word/2020/wordml/sdtdatahash" xmlns:w16se="http://schemas.microsoft.com/office/word/2015/wordml/symex" xmlns:wpg="http://schemas.microsoft.com/office/word/2010/wordprocessingGroup" xmlns:wpi="http://schemas.microsoft.com/office/word/2010/wordprocessingInk" xmlns:wne="http://schemas.microsoft.com/office/word/2006/wordml" xmlns:wps="http://schemas.microsoft.com/office/word/2010/wordprocessingShape" mc:Ignorable="w14 w15 w16se w16cid w16 w16cex w16sdtdh wp14">
+<w:ftr xmlns:wpc="http://schemas.microsoft.com/office/word/2010/wordprocessingCanvas" xmlns:cx="http://schemas.microsoft.com/office/drawing/2014/chartex" xmlns:cx1="http://schemas.microsoft.com/office/drawing/2015/9/8/chartex" xmlns:cx2="http://schemas.microsoft.com/office/drawing/2015/10/21/chartex" xmlns:cx3="http://schemas.microsoft.com/office/drawing/2016/5/9/chartex" xmlns:cx4="http://schemas.microsoft.com/office/drawing/2016/5/10/chartex" xmlns:cx5="http://schemas.microsoft.com/office/drawing/2016/5/11/chartex" xmlns:cx6="http://schemas.microsoft.com/office/drawing/2016/5/12/chartex" xmlns:cx7="http://schemas.microsoft.com/office/drawing/2016/5/13/chartex" xmlns:cx8="http://schemas.microsoft.com/office/drawing/2016/5/14/chartex" xmlns:mc="http://schemas.openxmlformats.org/markup-compatibility/2006" xmlns:aink="http://schemas.microsoft.com/office/drawing/2016/ink" xmlns:am3d="http://schemas.microsoft.com/office/drawing/2017/model3d" xmlns:o="urn:schemas-microsoft-com:office:office" xmlns:oel="http://schemas.microsoft.com/office/2019/extlst" xmlns:r="http://schemas.openxmlformats.org/officeDocument/2006/relationships" xmlns:m="http://schemas.openxmlformats.org/officeDocument/2006/math" xmlns:v="urn:schemas-microsoft-com:vml" xmlns:wp14="http://schemas.microsoft.com/office/word/2010/wordprocessingDrawing" xmlns:wp="http://schemas.openxmlformats.org/drawingml/2006/wordprocessingDrawing" xmlns:w10="urn:schemas-microsoft-com:office:word" xmlns:w="http://schemas.openxmlformats.org/wordprocessingml/2006/main" xmlns:w14="http://schemas.microsoft.com/office/word/2010/wordml" xmlns:w15="http://schemas.microsoft.com/office/word/2012/wordml" xmlns:w16cex="http://schemas.microsoft.com/office/word/2018/wordml/cex" xmlns:w16cid="http://schemas.microsoft.com/office/word/2016/wordml/cid" xmlns:w16="http://schemas.microsoft.com/office/word/2018/wordml" xmlns:w16sdtdh="http://schemas.microsoft.com/office/word/2020/wordml/sdtdatahash" xmlns:w16se="http://schemas.microsoft.com/office/word/2015/wordml/symex" xmlns:wpg="http://schemas.microsoft.com/office/word/2010/wordprocessingGroup" xmlns:wpi="http://schemas.microsoft.com/office/word/2010/wordprocessingInk" xmlns:wne="http://schemas.microsoft.com/office/word/2006/wordml" xmlns:wps="http://schemas.microsoft.com/office/word/2010/wordprocessingShape" mc:Ignorable="w14 w15 w16se w16cid w16 w16cex w16sdtdh wp14">
   <w:sdt>
     <w:sdtPr>
       <w:rPr>
@@ -1110,11 +1051,6 @@
         <w:docPartUnique/>
       </w:docPartObj>
     </w:sdtPr>
-    <w:sdtEndPr>
-      <w:rPr>
-        <w:rStyle w:val="PageNumber"/>
-      </w:rPr>
-    </w:sdtEndPr>
     <w:sdtContent>
       <w:p>
         <w:pPr>
@@ -1189,10 +1125,16 @@
       <w:t xml:space="preserve">   </w:t>
     </w:r>
     <w:r>
-      <w:t xml:space="preserve">Hardware V0.5 &amp; </w:t>
+      <w:t>Firmware</w:t>
     </w:r>
     <w:r>
-      <w:t xml:space="preserve">0.6  </w:t>
+      <w:t xml:space="preserve"> V0.</w:t>
+    </w:r>
+    <w:r>
+      <w:t>7.22</w:t>
+    </w:r>
+    <w:r>
+      <w:t xml:space="preserve">  </w:t>
     </w:r>
     <w:r>
       <w:t xml:space="preserve"> </w:t>
@@ -1201,16 +1143,16 @@
       <w:t xml:space="preserve">       </w:t>
     </w:r>
     <w:r>
-      <w:t>2022-0</w:t>
+      <w:t>2022-</w:t>
     </w:r>
     <w:r>
-      <w:t>4</w:t>
+      <w:t>12</w:t>
     </w:r>
     <w:r>
       <w:t>-2</w:t>
     </w:r>
     <w:r>
-      <w:t>8</w:t>
+      <w:t>0</w:t>
     </w:r>
     <w:r>
       <w:t xml:space="preserve"> </w:t>
@@ -1239,8 +1181,18 @@
 </w:ftr>
 </file>
 
+<file path=word/footer3.xml><?xml version="1.0" encoding="utf-8"?>
+<w:ftr xmlns:wpc="http://schemas.microsoft.com/office/word/2010/wordprocessingCanvas" xmlns:cx="http://schemas.microsoft.com/office/drawing/2014/chartex" xmlns:cx1="http://schemas.microsoft.com/office/drawing/2015/9/8/chartex" xmlns:cx2="http://schemas.microsoft.com/office/drawing/2015/10/21/chartex" xmlns:cx3="http://schemas.microsoft.com/office/drawing/2016/5/9/chartex" xmlns:cx4="http://schemas.microsoft.com/office/drawing/2016/5/10/chartex" xmlns:cx5="http://schemas.microsoft.com/office/drawing/2016/5/11/chartex" xmlns:cx6="http://schemas.microsoft.com/office/drawing/2016/5/12/chartex" xmlns:cx7="http://schemas.microsoft.com/office/drawing/2016/5/13/chartex" xmlns:cx8="http://schemas.microsoft.com/office/drawing/2016/5/14/chartex" xmlns:mc="http://schemas.openxmlformats.org/markup-compatibility/2006" xmlns:aink="http://schemas.microsoft.com/office/drawing/2016/ink" xmlns:am3d="http://schemas.microsoft.com/office/drawing/2017/model3d" xmlns:o="urn:schemas-microsoft-com:office:office" xmlns:oel="http://schemas.microsoft.com/office/2019/extlst" xmlns:r="http://schemas.openxmlformats.org/officeDocument/2006/relationships" xmlns:m="http://schemas.openxmlformats.org/officeDocument/2006/math" xmlns:v="urn:schemas-microsoft-com:vml" xmlns:wp14="http://schemas.microsoft.com/office/word/2010/wordprocessingDrawing" xmlns:wp="http://schemas.openxmlformats.org/drawingml/2006/wordprocessingDrawing" xmlns:w10="urn:schemas-microsoft-com:office:word" xmlns:w="http://schemas.openxmlformats.org/wordprocessingml/2006/main" xmlns:w14="http://schemas.microsoft.com/office/word/2010/wordml" xmlns:w15="http://schemas.microsoft.com/office/word/2012/wordml" xmlns:w16cex="http://schemas.microsoft.com/office/word/2018/wordml/cex" xmlns:w16cid="http://schemas.microsoft.com/office/word/2016/wordml/cid" xmlns:w16="http://schemas.microsoft.com/office/word/2018/wordml" xmlns:w16sdtdh="http://schemas.microsoft.com/office/word/2020/wordml/sdtdatahash" xmlns:w16se="http://schemas.microsoft.com/office/word/2015/wordml/symex" xmlns:wpg="http://schemas.microsoft.com/office/word/2010/wordprocessingGroup" xmlns:wpi="http://schemas.microsoft.com/office/word/2010/wordprocessingInk" xmlns:wne="http://schemas.microsoft.com/office/word/2006/wordml" xmlns:wps="http://schemas.microsoft.com/office/word/2010/wordprocessingShape" mc:Ignorable="w14 w15 w16se w16cid w16 w16cex w16sdtdh wp14">
+  <w:p>
+    <w:pPr>
+      <w:pStyle w:val="Footer"/>
+    </w:pPr>
+  </w:p>
+</w:ftr>
+</file>
+
 <file path=word/footnotes.xml><?xml version="1.0" encoding="utf-8"?>
-<w:footnotes xmlns:wpc="http://schemas.microsoft.com/office/word/2010/wordprocessingCanvas" xmlns:cx="http://schemas.microsoft.com/office/drawing/2014/chartex" xmlns:cx1="http://schemas.microsoft.com/office/drawing/2015/9/8/chartex" xmlns:cx2="http://schemas.microsoft.com/office/drawing/2015/10/21/chartex" xmlns:cx3="http://schemas.microsoft.com/office/drawing/2016/5/9/chartex" xmlns:cx4="http://schemas.microsoft.com/office/drawing/2016/5/10/chartex" xmlns:cx5="http://schemas.microsoft.com/office/drawing/2016/5/11/chartex" xmlns:cx6="http://schemas.microsoft.com/office/drawing/2016/5/12/chartex" xmlns:cx7="http://schemas.microsoft.com/office/drawing/2016/5/13/chartex" xmlns:cx8="http://schemas.microsoft.com/office/drawing/2016/5/14/chartex" xmlns:mc="http://schemas.openxmlformats.org/markup-compatibility/2006" xmlns:aink="http://schemas.microsoft.com/office/drawing/2016/ink" xmlns:am3d="http://schemas.microsoft.com/office/drawing/2017/model3d" xmlns:o="urn:schemas-microsoft-com:office:office" xmlns:r="http://schemas.openxmlformats.org/officeDocument/2006/relationships" xmlns:m="http://schemas.openxmlformats.org/officeDocument/2006/math" xmlns:v="urn:schemas-microsoft-com:vml" xmlns:wp14="http://schemas.microsoft.com/office/word/2010/wordprocessingDrawing" xmlns:wp="http://schemas.openxmlformats.org/drawingml/2006/wordprocessingDrawing" xmlns:w10="urn:schemas-microsoft-com:office:word" xmlns:w="http://schemas.openxmlformats.org/wordprocessingml/2006/main" xmlns:w14="http://schemas.microsoft.com/office/word/2010/wordml" xmlns:w15="http://schemas.microsoft.com/office/word/2012/wordml" xmlns:w16cex="http://schemas.microsoft.com/office/word/2018/wordml/cex" xmlns:w16cid="http://schemas.microsoft.com/office/word/2016/wordml/cid" xmlns:w16="http://schemas.microsoft.com/office/word/2018/wordml" xmlns:w16sdtdh="http://schemas.microsoft.com/office/word/2020/wordml/sdtdatahash" xmlns:w16se="http://schemas.microsoft.com/office/word/2015/wordml/symex" xmlns:wpg="http://schemas.microsoft.com/office/word/2010/wordprocessingGroup" xmlns:wpi="http://schemas.microsoft.com/office/word/2010/wordprocessingInk" xmlns:wne="http://schemas.microsoft.com/office/word/2006/wordml" xmlns:wps="http://schemas.microsoft.com/office/word/2010/wordprocessingShape" mc:Ignorable="w14 w15 w16se w16cid w16 w16cex w16sdtdh wp14">
+<w:footnotes xmlns:wpc="http://schemas.microsoft.com/office/word/2010/wordprocessingCanvas" xmlns:cx="http://schemas.microsoft.com/office/drawing/2014/chartex" xmlns:cx1="http://schemas.microsoft.com/office/drawing/2015/9/8/chartex" xmlns:cx2="http://schemas.microsoft.com/office/drawing/2015/10/21/chartex" xmlns:cx3="http://schemas.microsoft.com/office/drawing/2016/5/9/chartex" xmlns:cx4="http://schemas.microsoft.com/office/drawing/2016/5/10/chartex" xmlns:cx5="http://schemas.microsoft.com/office/drawing/2016/5/11/chartex" xmlns:cx6="http://schemas.microsoft.com/office/drawing/2016/5/12/chartex" xmlns:cx7="http://schemas.microsoft.com/office/drawing/2016/5/13/chartex" xmlns:cx8="http://schemas.microsoft.com/office/drawing/2016/5/14/chartex" xmlns:mc="http://schemas.openxmlformats.org/markup-compatibility/2006" xmlns:aink="http://schemas.microsoft.com/office/drawing/2016/ink" xmlns:am3d="http://schemas.microsoft.com/office/drawing/2017/model3d" xmlns:o="urn:schemas-microsoft-com:office:office" xmlns:oel="http://schemas.microsoft.com/office/2019/extlst" xmlns:r="http://schemas.openxmlformats.org/officeDocument/2006/relationships" xmlns:m="http://schemas.openxmlformats.org/officeDocument/2006/math" xmlns:v="urn:schemas-microsoft-com:vml" xmlns:wp14="http://schemas.microsoft.com/office/word/2010/wordprocessingDrawing" xmlns:wp="http://schemas.openxmlformats.org/drawingml/2006/wordprocessingDrawing" xmlns:w10="urn:schemas-microsoft-com:office:word" xmlns:w="http://schemas.openxmlformats.org/wordprocessingml/2006/main" xmlns:w14="http://schemas.microsoft.com/office/word/2010/wordml" xmlns:w15="http://schemas.microsoft.com/office/word/2012/wordml" xmlns:w16cex="http://schemas.microsoft.com/office/word/2018/wordml/cex" xmlns:w16cid="http://schemas.microsoft.com/office/word/2016/wordml/cid" xmlns:w16="http://schemas.microsoft.com/office/word/2018/wordml" xmlns:w16sdtdh="http://schemas.microsoft.com/office/word/2020/wordml/sdtdatahash" xmlns:w16se="http://schemas.microsoft.com/office/word/2015/wordml/symex" xmlns:wpg="http://schemas.microsoft.com/office/word/2010/wordprocessingGroup" xmlns:wpi="http://schemas.microsoft.com/office/word/2010/wordprocessingInk" xmlns:wne="http://schemas.microsoft.com/office/word/2006/wordml" xmlns:wps="http://schemas.microsoft.com/office/word/2010/wordprocessingShape" mc:Ignorable="w14 w15 w16se w16cid w16 w16cex w16sdtdh wp14">
   <w:footnote w:type="separator" w:id="-1">
     <w:p>
       <w:r>
@@ -1258,8 +1210,38 @@
 </w:footnotes>
 </file>
 
+<file path=word/header1.xml><?xml version="1.0" encoding="utf-8"?>
+<w:hdr xmlns:wpc="http://schemas.microsoft.com/office/word/2010/wordprocessingCanvas" xmlns:cx="http://schemas.microsoft.com/office/drawing/2014/chartex" xmlns:cx1="http://schemas.microsoft.com/office/drawing/2015/9/8/chartex" xmlns:cx2="http://schemas.microsoft.com/office/drawing/2015/10/21/chartex" xmlns:cx3="http://schemas.microsoft.com/office/drawing/2016/5/9/chartex" xmlns:cx4="http://schemas.microsoft.com/office/drawing/2016/5/10/chartex" xmlns:cx5="http://schemas.microsoft.com/office/drawing/2016/5/11/chartex" xmlns:cx6="http://schemas.microsoft.com/office/drawing/2016/5/12/chartex" xmlns:cx7="http://schemas.microsoft.com/office/drawing/2016/5/13/chartex" xmlns:cx8="http://schemas.microsoft.com/office/drawing/2016/5/14/chartex" xmlns:mc="http://schemas.openxmlformats.org/markup-compatibility/2006" xmlns:aink="http://schemas.microsoft.com/office/drawing/2016/ink" xmlns:am3d="http://schemas.microsoft.com/office/drawing/2017/model3d" xmlns:o="urn:schemas-microsoft-com:office:office" xmlns:oel="http://schemas.microsoft.com/office/2019/extlst" xmlns:r="http://schemas.openxmlformats.org/officeDocument/2006/relationships" xmlns:m="http://schemas.openxmlformats.org/officeDocument/2006/math" xmlns:v="urn:schemas-microsoft-com:vml" xmlns:wp14="http://schemas.microsoft.com/office/word/2010/wordprocessingDrawing" xmlns:wp="http://schemas.openxmlformats.org/drawingml/2006/wordprocessingDrawing" xmlns:w10="urn:schemas-microsoft-com:office:word" xmlns:w="http://schemas.openxmlformats.org/wordprocessingml/2006/main" xmlns:w14="http://schemas.microsoft.com/office/word/2010/wordml" xmlns:w15="http://schemas.microsoft.com/office/word/2012/wordml" xmlns:w16cex="http://schemas.microsoft.com/office/word/2018/wordml/cex" xmlns:w16cid="http://schemas.microsoft.com/office/word/2016/wordml/cid" xmlns:w16="http://schemas.microsoft.com/office/word/2018/wordml" xmlns:w16sdtdh="http://schemas.microsoft.com/office/word/2020/wordml/sdtdatahash" xmlns:w16se="http://schemas.microsoft.com/office/word/2015/wordml/symex" xmlns:wpg="http://schemas.microsoft.com/office/word/2010/wordprocessingGroup" xmlns:wpi="http://schemas.microsoft.com/office/word/2010/wordprocessingInk" xmlns:wne="http://schemas.microsoft.com/office/word/2006/wordml" xmlns:wps="http://schemas.microsoft.com/office/word/2010/wordprocessingShape" mc:Ignorable="w14 w15 w16se w16cid w16 w16cex w16sdtdh wp14">
+  <w:p>
+    <w:pPr>
+      <w:pStyle w:val="Header"/>
+    </w:pPr>
+  </w:p>
+</w:hdr>
+</file>
+
+<file path=word/header2.xml><?xml version="1.0" encoding="utf-8"?>
+<w:hdr xmlns:wpc="http://schemas.microsoft.com/office/word/2010/wordprocessingCanvas" xmlns:cx="http://schemas.microsoft.com/office/drawing/2014/chartex" xmlns:cx1="http://schemas.microsoft.com/office/drawing/2015/9/8/chartex" xmlns:cx2="http://schemas.microsoft.com/office/drawing/2015/10/21/chartex" xmlns:cx3="http://schemas.microsoft.com/office/drawing/2016/5/9/chartex" xmlns:cx4="http://schemas.microsoft.com/office/drawing/2016/5/10/chartex" xmlns:cx5="http://schemas.microsoft.com/office/drawing/2016/5/11/chartex" xmlns:cx6="http://schemas.microsoft.com/office/drawing/2016/5/12/chartex" xmlns:cx7="http://schemas.microsoft.com/office/drawing/2016/5/13/chartex" xmlns:cx8="http://schemas.microsoft.com/office/drawing/2016/5/14/chartex" xmlns:mc="http://schemas.openxmlformats.org/markup-compatibility/2006" xmlns:aink="http://schemas.microsoft.com/office/drawing/2016/ink" xmlns:am3d="http://schemas.microsoft.com/office/drawing/2017/model3d" xmlns:o="urn:schemas-microsoft-com:office:office" xmlns:oel="http://schemas.microsoft.com/office/2019/extlst" xmlns:r="http://schemas.openxmlformats.org/officeDocument/2006/relationships" xmlns:m="http://schemas.openxmlformats.org/officeDocument/2006/math" xmlns:v="urn:schemas-microsoft-com:vml" xmlns:wp14="http://schemas.microsoft.com/office/word/2010/wordprocessingDrawing" xmlns:wp="http://schemas.openxmlformats.org/drawingml/2006/wordprocessingDrawing" xmlns:w10="urn:schemas-microsoft-com:office:word" xmlns:w="http://schemas.openxmlformats.org/wordprocessingml/2006/main" xmlns:w14="http://schemas.microsoft.com/office/word/2010/wordml" xmlns:w15="http://schemas.microsoft.com/office/word/2012/wordml" xmlns:w16cex="http://schemas.microsoft.com/office/word/2018/wordml/cex" xmlns:w16cid="http://schemas.microsoft.com/office/word/2016/wordml/cid" xmlns:w16="http://schemas.microsoft.com/office/word/2018/wordml" xmlns:w16sdtdh="http://schemas.microsoft.com/office/word/2020/wordml/sdtdatahash" xmlns:w16se="http://schemas.microsoft.com/office/word/2015/wordml/symex" xmlns:wpg="http://schemas.microsoft.com/office/word/2010/wordprocessingGroup" xmlns:wpi="http://schemas.microsoft.com/office/word/2010/wordprocessingInk" xmlns:wne="http://schemas.microsoft.com/office/word/2006/wordml" xmlns:wps="http://schemas.microsoft.com/office/word/2010/wordprocessingShape" mc:Ignorable="w14 w15 w16se w16cid w16 w16cex w16sdtdh wp14">
+  <w:p>
+    <w:pPr>
+      <w:pStyle w:val="Header"/>
+    </w:pPr>
+  </w:p>
+</w:hdr>
+</file>
+
+<file path=word/header3.xml><?xml version="1.0" encoding="utf-8"?>
+<w:hdr xmlns:wpc="http://schemas.microsoft.com/office/word/2010/wordprocessingCanvas" xmlns:cx="http://schemas.microsoft.com/office/drawing/2014/chartex" xmlns:cx1="http://schemas.microsoft.com/office/drawing/2015/9/8/chartex" xmlns:cx2="http://schemas.microsoft.com/office/drawing/2015/10/21/chartex" xmlns:cx3="http://schemas.microsoft.com/office/drawing/2016/5/9/chartex" xmlns:cx4="http://schemas.microsoft.com/office/drawing/2016/5/10/chartex" xmlns:cx5="http://schemas.microsoft.com/office/drawing/2016/5/11/chartex" xmlns:cx6="http://schemas.microsoft.com/office/drawing/2016/5/12/chartex" xmlns:cx7="http://schemas.microsoft.com/office/drawing/2016/5/13/chartex" xmlns:cx8="http://schemas.microsoft.com/office/drawing/2016/5/14/chartex" xmlns:mc="http://schemas.openxmlformats.org/markup-compatibility/2006" xmlns:aink="http://schemas.microsoft.com/office/drawing/2016/ink" xmlns:am3d="http://schemas.microsoft.com/office/drawing/2017/model3d" xmlns:o="urn:schemas-microsoft-com:office:office" xmlns:oel="http://schemas.microsoft.com/office/2019/extlst" xmlns:r="http://schemas.openxmlformats.org/officeDocument/2006/relationships" xmlns:m="http://schemas.openxmlformats.org/officeDocument/2006/math" xmlns:v="urn:schemas-microsoft-com:vml" xmlns:wp14="http://schemas.microsoft.com/office/word/2010/wordprocessingDrawing" xmlns:wp="http://schemas.openxmlformats.org/drawingml/2006/wordprocessingDrawing" xmlns:w10="urn:schemas-microsoft-com:office:word" xmlns:w="http://schemas.openxmlformats.org/wordprocessingml/2006/main" xmlns:w14="http://schemas.microsoft.com/office/word/2010/wordml" xmlns:w15="http://schemas.microsoft.com/office/word/2012/wordml" xmlns:w16cex="http://schemas.microsoft.com/office/word/2018/wordml/cex" xmlns:w16cid="http://schemas.microsoft.com/office/word/2016/wordml/cid" xmlns:w16="http://schemas.microsoft.com/office/word/2018/wordml" xmlns:w16sdtdh="http://schemas.microsoft.com/office/word/2020/wordml/sdtdatahash" xmlns:w16se="http://schemas.microsoft.com/office/word/2015/wordml/symex" xmlns:wpg="http://schemas.microsoft.com/office/word/2010/wordprocessingGroup" xmlns:wpi="http://schemas.microsoft.com/office/word/2010/wordprocessingInk" xmlns:wne="http://schemas.microsoft.com/office/word/2006/wordml" xmlns:wps="http://schemas.microsoft.com/office/word/2010/wordprocessingShape" mc:Ignorable="w14 w15 w16se w16cid w16 w16cex w16sdtdh wp14">
+  <w:p>
+    <w:pPr>
+      <w:pStyle w:val="Header"/>
+    </w:pPr>
+  </w:p>
+</w:hdr>
+</file>
+
 <file path=word/numbering.xml><?xml version="1.0" encoding="utf-8"?>
-<w:numbering xmlns:wpc="http://schemas.microsoft.com/office/word/2010/wordprocessingCanvas" xmlns:cx="http://schemas.microsoft.com/office/drawing/2014/chartex" xmlns:cx1="http://schemas.microsoft.com/office/drawing/2015/9/8/chartex" xmlns:cx2="http://schemas.microsoft.com/office/drawing/2015/10/21/chartex" xmlns:cx3="http://schemas.microsoft.com/office/drawing/2016/5/9/chartex" xmlns:cx4="http://schemas.microsoft.com/office/drawing/2016/5/10/chartex" xmlns:cx5="http://schemas.microsoft.com/office/drawing/2016/5/11/chartex" xmlns:cx6="http://schemas.microsoft.com/office/drawing/2016/5/12/chartex" xmlns:cx7="http://schemas.microsoft.com/office/drawing/2016/5/13/chartex" xmlns:cx8="http://schemas.microsoft.com/office/drawing/2016/5/14/chartex" xmlns:mc="http://schemas.openxmlformats.org/markup-compatibility/2006" xmlns:aink="http://schemas.microsoft.com/office/drawing/2016/ink" xmlns:am3d="http://schemas.microsoft.com/office/drawing/2017/model3d" xmlns:o="urn:schemas-microsoft-com:office:office" xmlns:r="http://schemas.openxmlformats.org/officeDocument/2006/relationships" xmlns:m="http://schemas.openxmlformats.org/officeDocument/2006/math" xmlns:v="urn:schemas-microsoft-com:vml" xmlns:wp14="http://schemas.microsoft.com/office/word/2010/wordprocessingDrawing" xmlns:wp="http://schemas.openxmlformats.org/drawingml/2006/wordprocessingDrawing" xmlns:w10="urn:schemas-microsoft-com:office:word" xmlns:w="http://schemas.openxmlformats.org/wordprocessingml/2006/main" xmlns:w14="http://schemas.microsoft.com/office/word/2010/wordml" xmlns:w15="http://schemas.microsoft.com/office/word/2012/wordml" xmlns:w16cex="http://schemas.microsoft.com/office/word/2018/wordml/cex" xmlns:w16cid="http://schemas.microsoft.com/office/word/2016/wordml/cid" xmlns:w16="http://schemas.microsoft.com/office/word/2018/wordml" xmlns:w16sdtdh="http://schemas.microsoft.com/office/word/2020/wordml/sdtdatahash" xmlns:w16se="http://schemas.microsoft.com/office/word/2015/wordml/symex" xmlns:wpg="http://schemas.microsoft.com/office/word/2010/wordprocessingGroup" xmlns:wpi="http://schemas.microsoft.com/office/word/2010/wordprocessingInk" xmlns:wne="http://schemas.microsoft.com/office/word/2006/wordml" xmlns:wps="http://schemas.microsoft.com/office/word/2010/wordprocessingShape" mc:Ignorable="w14 w15 w16se w16cid w16 w16cex w16sdtdh wp14">
+<w:numbering xmlns:wpc="http://schemas.microsoft.com/office/word/2010/wordprocessingCanvas" xmlns:cx="http://schemas.microsoft.com/office/drawing/2014/chartex" xmlns:cx1="http://schemas.microsoft.com/office/drawing/2015/9/8/chartex" xmlns:cx2="http://schemas.microsoft.com/office/drawing/2015/10/21/chartex" xmlns:cx3="http://schemas.microsoft.com/office/drawing/2016/5/9/chartex" xmlns:cx4="http://schemas.microsoft.com/office/drawing/2016/5/10/chartex" xmlns:cx5="http://schemas.microsoft.com/office/drawing/2016/5/11/chartex" xmlns:cx6="http://schemas.microsoft.com/office/drawing/2016/5/12/chartex" xmlns:cx7="http://schemas.microsoft.com/office/drawing/2016/5/13/chartex" xmlns:cx8="http://schemas.microsoft.com/office/drawing/2016/5/14/chartex" xmlns:mc="http://schemas.openxmlformats.org/markup-compatibility/2006" xmlns:aink="http://schemas.microsoft.com/office/drawing/2016/ink" xmlns:am3d="http://schemas.microsoft.com/office/drawing/2017/model3d" xmlns:o="urn:schemas-microsoft-com:office:office" xmlns:oel="http://schemas.microsoft.com/office/2019/extlst" xmlns:r="http://schemas.openxmlformats.org/officeDocument/2006/relationships" xmlns:m="http://schemas.openxmlformats.org/officeDocument/2006/math" xmlns:v="urn:schemas-microsoft-com:vml" xmlns:wp14="http://schemas.microsoft.com/office/word/2010/wordprocessingDrawing" xmlns:wp="http://schemas.openxmlformats.org/drawingml/2006/wordprocessingDrawing" xmlns:w10="urn:schemas-microsoft-com:office:word" xmlns:w="http://schemas.openxmlformats.org/wordprocessingml/2006/main" xmlns:w14="http://schemas.microsoft.com/office/word/2010/wordml" xmlns:w15="http://schemas.microsoft.com/office/word/2012/wordml" xmlns:w16cex="http://schemas.microsoft.com/office/word/2018/wordml/cex" xmlns:w16cid="http://schemas.microsoft.com/office/word/2016/wordml/cid" xmlns:w16="http://schemas.microsoft.com/office/word/2018/wordml" xmlns:w16sdtdh="http://schemas.microsoft.com/office/word/2020/wordml/sdtdatahash" xmlns:w16se="http://schemas.microsoft.com/office/word/2015/wordml/symex" xmlns:wpg="http://schemas.microsoft.com/office/word/2010/wordprocessingGroup" xmlns:wpi="http://schemas.microsoft.com/office/word/2010/wordprocessingInk" xmlns:wne="http://schemas.microsoft.com/office/word/2006/wordml" xmlns:wps="http://schemas.microsoft.com/office/word/2010/wordprocessingShape" mc:Ignorable="w14 w15 w16se w16cid w16 w16cex w16sdtdh wp14">
   <w:abstractNum w:abstractNumId="0" w15:restartNumberingAfterBreak="0">
     <w:nsid w:val="02925671"/>
     <w:multiLevelType w:val="hybridMultilevel"/>
@@ -1666,16 +1648,16 @@
       </w:rPr>
     </w:lvl>
   </w:abstractNum>
-  <w:num w:numId="1">
+  <w:num w:numId="1" w16cid:durableId="857278238">
     <w:abstractNumId w:val="2"/>
   </w:num>
-  <w:num w:numId="2">
+  <w:num w:numId="2" w16cid:durableId="1401631510">
     <w:abstractNumId w:val="0"/>
   </w:num>
-  <w:num w:numId="3">
+  <w:num w:numId="3" w16cid:durableId="1948543466">
     <w:abstractNumId w:val="1"/>
   </w:num>
-  <w:num w:numId="4">
+  <w:num w:numId="4" w16cid:durableId="888690398">
     <w:abstractNumId w:val="3"/>
   </w:num>
 </w:numbering>

</xml_diff>